<commit_message>
Wrote my write-up for lab 4
I made maps for my version of the write-up to show to Nona later. I also redid my analysis of how Kings River runoff will change with climate change by assuming that only evapotranspiration will change, not precipitation. So, any changes on runoff will be as a result of changing evapotranspiration.
</commit_message>
<xml_diff>
--- a/Lab 4/ESS162 Lab4.docx
+++ b/Lab 4/ESS162 Lab4.docx
@@ -1,6 +1,6 @@
 
 <file path=word/document.xml><?xml version="1.0" encoding="utf-8"?>
-<w:document xmlns:wpc="http://schemas.microsoft.com/office/word/2010/wordprocessingCanvas" xmlns:cx="http://schemas.microsoft.com/office/drawing/2014/chartex" xmlns:cx1="http://schemas.microsoft.com/office/drawing/2015/9/8/chartex" xmlns:cx2="http://schemas.microsoft.com/office/drawing/2015/10/21/chartex" xmlns:cx3="http://schemas.microsoft.com/office/drawing/2016/5/9/chartex" xmlns:cx4="http://schemas.microsoft.com/office/drawing/2016/5/10/chartex" xmlns:cx5="http://schemas.microsoft.com/office/drawing/2016/5/11/chartex" xmlns:cx6="http://schemas.microsoft.com/office/drawing/2016/5/12/chartex" xmlns:cx7="http://schemas.microsoft.com/office/drawing/2016/5/13/chartex" xmlns:cx8="http://schemas.microsoft.com/office/drawing/2016/5/14/chartex" xmlns:mc="http://schemas.openxmlformats.org/markup-compatibility/2006" xmlns:aink="http://schemas.microsoft.com/office/drawing/2016/ink" xmlns:am3d="http://schemas.microsoft.com/office/drawing/2017/model3d" xmlns:o="urn:schemas-microsoft-com:office:office" xmlns:r="http://schemas.openxmlformats.org/officeDocument/2006/relationships" xmlns:m="http://schemas.openxmlformats.org/officeDocument/2006/math" xmlns:v="urn:schemas-microsoft-com:vml" xmlns:wp14="http://schemas.microsoft.com/office/word/2010/wordprocessingDrawing" xmlns:wp="http://schemas.openxmlformats.org/drawingml/2006/wordprocessingDrawing" xmlns:w10="urn:schemas-microsoft-com:office:word" xmlns:w="http://schemas.openxmlformats.org/wordprocessingml/2006/main" xmlns:w14="http://schemas.microsoft.com/office/word/2010/wordml" xmlns:w15="http://schemas.microsoft.com/office/word/2012/wordml" xmlns:w16cid="http://schemas.microsoft.com/office/word/2016/wordml/cid" xmlns:w16se="http://schemas.microsoft.com/office/word/2015/wordml/symex" xmlns:wpg="http://schemas.microsoft.com/office/word/2010/wordprocessingGroup" xmlns:wpi="http://schemas.microsoft.com/office/word/2010/wordprocessingInk" xmlns:wne="http://schemas.microsoft.com/office/word/2006/wordml" xmlns:wps="http://schemas.microsoft.com/office/word/2010/wordprocessingShape" mc:Ignorable="w14 w15 w16se w16cid wp14">
+<w:document xmlns:wpc="http://schemas.microsoft.com/office/word/2010/wordprocessingCanvas" xmlns:cx="http://schemas.microsoft.com/office/drawing/2014/chartex" xmlns:cx1="http://schemas.microsoft.com/office/drawing/2015/9/8/chartex" xmlns:cx2="http://schemas.microsoft.com/office/drawing/2015/10/21/chartex" xmlns:cx3="http://schemas.microsoft.com/office/drawing/2016/5/9/chartex" xmlns:cx4="http://schemas.microsoft.com/office/drawing/2016/5/10/chartex" xmlns:cx5="http://schemas.microsoft.com/office/drawing/2016/5/11/chartex" xmlns:cx6="http://schemas.microsoft.com/office/drawing/2016/5/12/chartex" xmlns:cx7="http://schemas.microsoft.com/office/drawing/2016/5/13/chartex" xmlns:cx8="http://schemas.microsoft.com/office/drawing/2016/5/14/chartex" xmlns:mc="http://schemas.openxmlformats.org/markup-compatibility/2006" xmlns:aink="http://schemas.microsoft.com/office/drawing/2016/ink" xmlns:am3d="http://schemas.microsoft.com/office/drawing/2017/model3d" xmlns:o="urn:schemas-microsoft-com:office:office" xmlns:r="http://schemas.openxmlformats.org/officeDocument/2006/relationships" xmlns:m="http://schemas.openxmlformats.org/officeDocument/2006/math" xmlns:v="urn:schemas-microsoft-com:vml" xmlns:wp14="http://schemas.microsoft.com/office/word/2010/wordprocessingDrawing" xmlns:wp="http://schemas.openxmlformats.org/drawingml/2006/wordprocessingDrawing" xmlns:w10="urn:schemas-microsoft-com:office:word" xmlns:w="http://schemas.openxmlformats.org/wordprocessingml/2006/main" xmlns:w14="http://schemas.microsoft.com/office/word/2010/wordml" xmlns:w15="http://schemas.microsoft.com/office/word/2012/wordml" xmlns:w16cex="http://schemas.microsoft.com/office/word/2018/wordml/cex" xmlns:w16cid="http://schemas.microsoft.com/office/word/2016/wordml/cid" xmlns:w16="http://schemas.microsoft.com/office/word/2018/wordml" xmlns:w16se="http://schemas.microsoft.com/office/word/2015/wordml/symex" xmlns:wpg="http://schemas.microsoft.com/office/word/2010/wordprocessingGroup" xmlns:wpi="http://schemas.microsoft.com/office/word/2010/wordprocessingInk" xmlns:wne="http://schemas.microsoft.com/office/word/2006/wordml" xmlns:wps="http://schemas.microsoft.com/office/word/2010/wordprocessingShape" mc:Ignorable="w14 w15 w16se w16cid w16 w16cex wp14">
   <w:body>
     <w:p>
       <w:pPr>
@@ -73,17 +73,7 @@
           <w:sz w:val="24"/>
           <w:szCs w:val="24"/>
         </w:rPr>
-        <w:t xml:space="preserve">This will be due right before </w:t>
-      </w:r>
-      <w:bookmarkStart w:id="0" w:name="_GoBack"/>
-      <w:bookmarkEnd w:id="0"/>
-      <w:r>
-        <w:rPr>
-          <w:rFonts w:ascii="Times New Roman" w:hAnsi="Times New Roman" w:cs="Times New Roman"/>
-          <w:sz w:val="24"/>
-          <w:szCs w:val="24"/>
-        </w:rPr>
-        <w:t xml:space="preserve">class on </w:t>
+        <w:t xml:space="preserve">This will be due right before class on </w:t>
       </w:r>
       <w:r>
         <w:rPr>
@@ -153,25 +143,7 @@
           <w:sz w:val="24"/>
           <w:szCs w:val="24"/>
         </w:rPr>
-        <w:t xml:space="preserve">The rules for partner report labs are: Groups of two will hand in a single assignment. You may do the writeup alone or in a group of 2 for this assignment (no larger groups allowed).  You may help a larger group of classmates with the data analysis – the partner vs solo and 2-person vs breakout group distinction applies only to what you hand in, not the </w:t>
-      </w:r>
-      <w:proofErr w:type="gramStart"/>
-      <w:r>
-        <w:rPr>
-          <w:rFonts w:ascii="Times New Roman" w:hAnsi="Times New Roman" w:cs="Times New Roman"/>
-          <w:sz w:val="24"/>
-          <w:szCs w:val="24"/>
-        </w:rPr>
-        <w:t>in class</w:t>
-      </w:r>
-      <w:proofErr w:type="gramEnd"/>
-      <w:r>
-        <w:rPr>
-          <w:rFonts w:ascii="Times New Roman" w:hAnsi="Times New Roman" w:cs="Times New Roman"/>
-          <w:sz w:val="24"/>
-          <w:szCs w:val="24"/>
-        </w:rPr>
-        <w:t xml:space="preserve"> work. </w:t>
+        <w:t xml:space="preserve">The rules for partner report labs are: Groups of two will hand in a single assignment. You may do the writeup alone or in a group of 2 for this assignment (no larger groups allowed).  You may help a larger group of classmates with the data analysis – the partner vs solo and 2-person vs breakout group distinction applies only to what you hand in, not the in class work. </w:t>
       </w:r>
     </w:p>
     <w:p>
@@ -328,7 +300,6 @@
           <w:szCs w:val="24"/>
         </w:rPr>
       </w:pPr>
-      <w:proofErr w:type="spellStart"/>
       <w:r>
         <w:rPr>
           <w:rFonts w:ascii="Times New Roman" w:hAnsi="Times New Roman" w:cs="Times New Roman"/>
@@ -343,34 +314,7 @@
           <w:sz w:val="24"/>
           <w:szCs w:val="24"/>
         </w:rPr>
-        <w:t>.kmz</w:t>
-      </w:r>
-      <w:proofErr w:type="spellEnd"/>
-      <w:r>
-        <w:rPr>
-          <w:rFonts w:ascii="Times New Roman" w:hAnsi="Times New Roman" w:cs="Times New Roman"/>
-          <w:sz w:val="24"/>
-          <w:szCs w:val="24"/>
-        </w:rPr>
-        <w:t xml:space="preserve"> is a Google Earth </w:t>
-      </w:r>
-      <w:proofErr w:type="spellStart"/>
-      <w:r>
-        <w:rPr>
-          <w:rFonts w:ascii="Times New Roman" w:hAnsi="Times New Roman" w:cs="Times New Roman"/>
-          <w:sz w:val="24"/>
-          <w:szCs w:val="24"/>
-        </w:rPr>
-        <w:t>kmz</w:t>
-      </w:r>
-      <w:proofErr w:type="spellEnd"/>
-      <w:r>
-        <w:rPr>
-          <w:rFonts w:ascii="Times New Roman" w:hAnsi="Times New Roman" w:cs="Times New Roman"/>
-          <w:sz w:val="24"/>
-          <w:szCs w:val="24"/>
-        </w:rPr>
-        <w:t xml:space="preserve"> image of the </w:t>
+        <w:t xml:space="preserve">.kmz is a Google Earth kmz image of the </w:t>
       </w:r>
       <w:r>
         <w:rPr>
@@ -394,41 +338,13 @@
           <w:szCs w:val="24"/>
         </w:rPr>
       </w:pPr>
-      <w:proofErr w:type="spellStart"/>
-      <w:r>
-        <w:rPr>
-          <w:rFonts w:ascii="Times New Roman" w:hAnsi="Times New Roman" w:cs="Times New Roman"/>
-          <w:sz w:val="24"/>
-          <w:szCs w:val="24"/>
-        </w:rPr>
-        <w:t>PET.kmz</w:t>
-      </w:r>
-      <w:proofErr w:type="spellEnd"/>
-      <w:r>
-        <w:rPr>
-          <w:rFonts w:ascii="Times New Roman" w:hAnsi="Times New Roman" w:cs="Times New Roman"/>
-          <w:sz w:val="24"/>
-          <w:szCs w:val="24"/>
-        </w:rPr>
-        <w:t xml:space="preserve"> is a Google Earth </w:t>
-      </w:r>
-      <w:proofErr w:type="spellStart"/>
-      <w:r>
-        <w:rPr>
-          <w:rFonts w:ascii="Times New Roman" w:hAnsi="Times New Roman" w:cs="Times New Roman"/>
-          <w:sz w:val="24"/>
-          <w:szCs w:val="24"/>
-        </w:rPr>
-        <w:t>kmz</w:t>
-      </w:r>
-      <w:proofErr w:type="spellEnd"/>
-      <w:r>
-        <w:rPr>
-          <w:rFonts w:ascii="Times New Roman" w:hAnsi="Times New Roman" w:cs="Times New Roman"/>
-          <w:sz w:val="24"/>
-          <w:szCs w:val="24"/>
-        </w:rPr>
-        <w:t xml:space="preserve"> image of the annual mean PET across CA, where red indicates higher rates of PET</w:t>
+      <w:r>
+        <w:rPr>
+          <w:rFonts w:ascii="Times New Roman" w:hAnsi="Times New Roman" w:cs="Times New Roman"/>
+          <w:sz w:val="24"/>
+          <w:szCs w:val="24"/>
+        </w:rPr>
+        <w:t>PET.kmz is a Google Earth kmz image of the annual mean PET across CA, where red indicates higher rates of PET</w:t>
       </w:r>
     </w:p>
     <w:p>
@@ -444,41 +360,13 @@
           <w:szCs w:val="24"/>
         </w:rPr>
       </w:pPr>
-      <w:proofErr w:type="spellStart"/>
-      <w:r>
-        <w:rPr>
-          <w:rFonts w:ascii="Times New Roman" w:hAnsi="Times New Roman" w:cs="Times New Roman"/>
-          <w:sz w:val="24"/>
-          <w:szCs w:val="24"/>
-        </w:rPr>
-        <w:t>Precipitation.kmz</w:t>
-      </w:r>
-      <w:proofErr w:type="spellEnd"/>
-      <w:r>
-        <w:rPr>
-          <w:rFonts w:ascii="Times New Roman" w:hAnsi="Times New Roman" w:cs="Times New Roman"/>
-          <w:sz w:val="24"/>
-          <w:szCs w:val="24"/>
-        </w:rPr>
-        <w:t xml:space="preserve"> is a Google Earth </w:t>
-      </w:r>
-      <w:proofErr w:type="spellStart"/>
-      <w:r>
-        <w:rPr>
-          <w:rFonts w:ascii="Times New Roman" w:hAnsi="Times New Roman" w:cs="Times New Roman"/>
-          <w:sz w:val="24"/>
-          <w:szCs w:val="24"/>
-        </w:rPr>
-        <w:t>kmz</w:t>
-      </w:r>
-      <w:proofErr w:type="spellEnd"/>
-      <w:r>
-        <w:rPr>
-          <w:rFonts w:ascii="Times New Roman" w:hAnsi="Times New Roman" w:cs="Times New Roman"/>
-          <w:sz w:val="24"/>
-          <w:szCs w:val="24"/>
-        </w:rPr>
-        <w:t xml:space="preserve"> image of the annual mean Precipitation across CA, where red indicates lower rates of Precipitation</w:t>
+      <w:r>
+        <w:rPr>
+          <w:rFonts w:ascii="Times New Roman" w:hAnsi="Times New Roman" w:cs="Times New Roman"/>
+          <w:sz w:val="24"/>
+          <w:szCs w:val="24"/>
+        </w:rPr>
+        <w:t>Precipitation.kmz is a Google Earth kmz image of the annual mean Precipitation across CA, where red indicates lower rates of Precipitation</w:t>
       </w:r>
     </w:p>
     <w:p>
@@ -500,43 +388,7 @@
           <w:sz w:val="24"/>
           <w:szCs w:val="24"/>
         </w:rPr>
-        <w:t>P-</w:t>
-      </w:r>
-      <w:proofErr w:type="spellStart"/>
-      <w:r>
-        <w:rPr>
-          <w:rFonts w:ascii="Times New Roman" w:hAnsi="Times New Roman" w:cs="Times New Roman"/>
-          <w:sz w:val="24"/>
-          <w:szCs w:val="24"/>
-        </w:rPr>
-        <w:t>ET.kmz</w:t>
-      </w:r>
-      <w:proofErr w:type="spellEnd"/>
-      <w:r>
-        <w:rPr>
-          <w:rFonts w:ascii="Times New Roman" w:hAnsi="Times New Roman" w:cs="Times New Roman"/>
-          <w:sz w:val="24"/>
-          <w:szCs w:val="24"/>
-        </w:rPr>
-        <w:t xml:space="preserve"> is a Google Earth </w:t>
-      </w:r>
-      <w:proofErr w:type="spellStart"/>
-      <w:r>
-        <w:rPr>
-          <w:rFonts w:ascii="Times New Roman" w:hAnsi="Times New Roman" w:cs="Times New Roman"/>
-          <w:sz w:val="24"/>
-          <w:szCs w:val="24"/>
-        </w:rPr>
-        <w:t>kmz</w:t>
-      </w:r>
-      <w:proofErr w:type="spellEnd"/>
-      <w:r>
-        <w:rPr>
-          <w:rFonts w:ascii="Times New Roman" w:hAnsi="Times New Roman" w:cs="Times New Roman"/>
-          <w:sz w:val="24"/>
-          <w:szCs w:val="24"/>
-        </w:rPr>
-        <w:t xml:space="preserve"> image of the annual mean P-AET across CA, where red indicates ET &gt; P (probably relies on imported irrigation water) and blue indicates ET &lt; P (probably produces runoff).</w:t>
+        <w:t>P-ET.kmz is a Google Earth kmz image of the annual mean P-AET across CA, where red indicates ET &gt; P (probably relies on imported irrigation water) and blue indicates ET &lt; P (probably produces runoff).</w:t>
       </w:r>
     </w:p>
     <w:p>
@@ -576,23 +428,13 @@
           <w:szCs w:val="24"/>
         </w:rPr>
       </w:pPr>
-      <w:proofErr w:type="spellStart"/>
-      <w:r>
-        <w:rPr>
-          <w:rFonts w:ascii="Times New Roman" w:hAnsi="Times New Roman" w:cs="Times New Roman"/>
-          <w:sz w:val="24"/>
-          <w:szCs w:val="24"/>
-        </w:rPr>
-        <w:t>California_Power_Plant.shp</w:t>
-      </w:r>
-      <w:proofErr w:type="spellEnd"/>
-      <w:r>
-        <w:rPr>
-          <w:rFonts w:ascii="Times New Roman" w:hAnsi="Times New Roman" w:cs="Times New Roman"/>
-          <w:sz w:val="24"/>
-          <w:szCs w:val="24"/>
-        </w:rPr>
-        <w:t xml:space="preserve"> is a shape of the main (large) hydroelectric generating plants in CA</w:t>
+      <w:r>
+        <w:rPr>
+          <w:rFonts w:ascii="Times New Roman" w:hAnsi="Times New Roman" w:cs="Times New Roman"/>
+          <w:sz w:val="24"/>
+          <w:szCs w:val="24"/>
+        </w:rPr>
+        <w:t>California_Power_Plant.shp is a shape of the main (large) hydroelectric generating plants in CA</w:t>
       </w:r>
     </w:p>
     <w:p>
@@ -632,23 +474,13 @@
           <w:szCs w:val="24"/>
         </w:rPr>
       </w:pPr>
-      <w:proofErr w:type="spellStart"/>
-      <w:r>
-        <w:rPr>
-          <w:rFonts w:ascii="Times New Roman" w:hAnsi="Times New Roman" w:cs="Times New Roman"/>
-          <w:sz w:val="24"/>
-          <w:szCs w:val="24"/>
-        </w:rPr>
-        <w:t>CAwater</w:t>
-      </w:r>
-      <w:proofErr w:type="spellEnd"/>
-      <w:r>
-        <w:rPr>
-          <w:rFonts w:ascii="Times New Roman" w:hAnsi="Times New Roman" w:cs="Times New Roman"/>
-          <w:sz w:val="24"/>
-          <w:szCs w:val="24"/>
-        </w:rPr>
-        <w:t xml:space="preserve"> balance 2</w:t>
+      <w:r>
+        <w:rPr>
+          <w:rFonts w:ascii="Times New Roman" w:hAnsi="Times New Roman" w:cs="Times New Roman"/>
+          <w:sz w:val="24"/>
+          <w:szCs w:val="24"/>
+        </w:rPr>
+        <w:t>CAwater balance 2</w:t>
       </w:r>
       <w:r>
         <w:rPr>
@@ -664,43 +496,7 @@
           <w:sz w:val="24"/>
           <w:szCs w:val="24"/>
         </w:rPr>
-        <w:t xml:space="preserve">is an Excel spreadsheet of the gridded raster data for the local water across all of CA.  You can think of it as the actual numbers that underlie the various </w:t>
-      </w:r>
-      <w:proofErr w:type="spellStart"/>
-      <w:r>
-        <w:rPr>
-          <w:rFonts w:ascii="Times New Roman" w:hAnsi="Times New Roman" w:cs="Times New Roman"/>
-          <w:sz w:val="24"/>
-          <w:szCs w:val="24"/>
-        </w:rPr>
-        <w:t>shp</w:t>
-      </w:r>
-      <w:proofErr w:type="spellEnd"/>
-      <w:r>
-        <w:rPr>
-          <w:rFonts w:ascii="Times New Roman" w:hAnsi="Times New Roman" w:cs="Times New Roman"/>
-          <w:sz w:val="24"/>
-          <w:szCs w:val="24"/>
-        </w:rPr>
-        <w:t xml:space="preserve"> and </w:t>
-      </w:r>
-      <w:proofErr w:type="spellStart"/>
-      <w:r>
-        <w:rPr>
-          <w:rFonts w:ascii="Times New Roman" w:hAnsi="Times New Roman" w:cs="Times New Roman"/>
-          <w:sz w:val="24"/>
-          <w:szCs w:val="24"/>
-        </w:rPr>
-        <w:t>kmz</w:t>
-      </w:r>
-      <w:proofErr w:type="spellEnd"/>
-      <w:r>
-        <w:rPr>
-          <w:rFonts w:ascii="Times New Roman" w:hAnsi="Times New Roman" w:cs="Times New Roman"/>
-          <w:sz w:val="24"/>
-          <w:szCs w:val="24"/>
-        </w:rPr>
-        <w:t xml:space="preserve"> described above. </w:t>
+        <w:t xml:space="preserve">is an Excel spreadsheet of the gridded raster data for the local water across all of CA.  You can think of it as the actual numbers that underlie the various shp and kmz described above. </w:t>
       </w:r>
     </w:p>
     <w:p>
@@ -795,43 +591,7 @@
           <w:sz w:val="24"/>
           <w:szCs w:val="24"/>
         </w:rPr>
-        <w:t xml:space="preserve">the various </w:t>
-      </w:r>
-      <w:proofErr w:type="spellStart"/>
-      <w:r>
-        <w:rPr>
-          <w:rFonts w:ascii="Times New Roman" w:hAnsi="Times New Roman" w:cs="Times New Roman"/>
-          <w:sz w:val="24"/>
-          <w:szCs w:val="24"/>
-        </w:rPr>
-        <w:t>kmz</w:t>
-      </w:r>
-      <w:proofErr w:type="spellEnd"/>
-      <w:r>
-        <w:rPr>
-          <w:rFonts w:ascii="Times New Roman" w:hAnsi="Times New Roman" w:cs="Times New Roman"/>
-          <w:sz w:val="24"/>
-          <w:szCs w:val="24"/>
-        </w:rPr>
-        <w:t xml:space="preserve"> and </w:t>
-      </w:r>
-      <w:proofErr w:type="spellStart"/>
-      <w:r>
-        <w:rPr>
-          <w:rFonts w:ascii="Times New Roman" w:hAnsi="Times New Roman" w:cs="Times New Roman"/>
-          <w:sz w:val="24"/>
-          <w:szCs w:val="24"/>
-        </w:rPr>
-        <w:t>shp</w:t>
-      </w:r>
-      <w:proofErr w:type="spellEnd"/>
-      <w:r>
-        <w:rPr>
-          <w:rFonts w:ascii="Times New Roman" w:hAnsi="Times New Roman" w:cs="Times New Roman"/>
-          <w:sz w:val="24"/>
-          <w:szCs w:val="24"/>
-        </w:rPr>
-        <w:t xml:space="preserve"> files.</w:t>
+        <w:t>the various kmz and shp files.</w:t>
       </w:r>
       <w:r>
         <w:rPr>
@@ -841,23 +601,13 @@
         </w:rPr>
         <w:t xml:space="preserve"> These </w:t>
       </w:r>
-      <w:proofErr w:type="spellStart"/>
-      <w:r>
-        <w:rPr>
-          <w:rFonts w:ascii="Times New Roman" w:hAnsi="Times New Roman" w:cs="Times New Roman"/>
-          <w:sz w:val="24"/>
-          <w:szCs w:val="24"/>
-        </w:rPr>
-        <w:t>kmz</w:t>
-      </w:r>
-      <w:proofErr w:type="spellEnd"/>
-      <w:r>
-        <w:rPr>
-          <w:rFonts w:ascii="Times New Roman" w:hAnsi="Times New Roman" w:cs="Times New Roman"/>
-          <w:sz w:val="24"/>
-          <w:szCs w:val="24"/>
-        </w:rPr>
-        <w:t xml:space="preserve"> </w:t>
+      <w:r>
+        <w:rPr>
+          <w:rFonts w:ascii="Times New Roman" w:hAnsi="Times New Roman" w:cs="Times New Roman"/>
+          <w:sz w:val="24"/>
+          <w:szCs w:val="24"/>
+        </w:rPr>
+        <w:t xml:space="preserve">kmz </w:t>
       </w:r>
       <w:r>
         <w:rPr>
@@ -873,25 +623,7 @@
           <w:sz w:val="24"/>
           <w:szCs w:val="24"/>
         </w:rPr>
-        <w:t xml:space="preserve">The </w:t>
-      </w:r>
-      <w:proofErr w:type="spellStart"/>
-      <w:r>
-        <w:rPr>
-          <w:rFonts w:ascii="Times New Roman" w:hAnsi="Times New Roman" w:cs="Times New Roman"/>
-          <w:sz w:val="24"/>
-          <w:szCs w:val="24"/>
-        </w:rPr>
-        <w:t>shp</w:t>
-      </w:r>
-      <w:proofErr w:type="spellEnd"/>
-      <w:r>
-        <w:rPr>
-          <w:rFonts w:ascii="Times New Roman" w:hAnsi="Times New Roman" w:cs="Times New Roman"/>
-          <w:sz w:val="24"/>
-          <w:szCs w:val="24"/>
-        </w:rPr>
-        <w:t xml:space="preserve"> files will require that you setup a template. </w:t>
+        <w:t xml:space="preserve">The shp files will require that you setup a template. </w:t>
       </w:r>
       <w:r>
         <w:rPr>
@@ -1049,25 +781,7 @@
           <w:sz w:val="24"/>
           <w:szCs w:val="24"/>
         </w:rPr>
-        <w:t xml:space="preserve">Open </w:t>
-      </w:r>
-      <w:proofErr w:type="spellStart"/>
-      <w:r>
-        <w:rPr>
-          <w:rFonts w:ascii="Times New Roman" w:hAnsi="Times New Roman" w:cs="Times New Roman"/>
-          <w:sz w:val="24"/>
-          <w:szCs w:val="24"/>
-        </w:rPr>
-        <w:t>CAwater</w:t>
-      </w:r>
-      <w:proofErr w:type="spellEnd"/>
-      <w:r>
-        <w:rPr>
-          <w:rFonts w:ascii="Times New Roman" w:hAnsi="Times New Roman" w:cs="Times New Roman"/>
-          <w:sz w:val="24"/>
-          <w:szCs w:val="24"/>
-        </w:rPr>
-        <w:t xml:space="preserve"> balance 2</w:t>
+        <w:t>Open CAwater balance 2</w:t>
       </w:r>
       <w:r>
         <w:rPr>
@@ -1294,13 +1008,17 @@
         <w:ind w:left="360" w:hanging="360"/>
         <w:rPr>
           <w:rFonts w:ascii="Times New Roman" w:hAnsi="Times New Roman" w:cs="Times New Roman"/>
-          <w:sz w:val="24"/>
-          <w:szCs w:val="24"/>
-        </w:rPr>
-      </w:pPr>
-      <w:r>
-        <w:rPr>
-          <w:rFonts w:ascii="Times New Roman" w:hAnsi="Times New Roman" w:cs="Times New Roman"/>
+          <w:b/>
+          <w:bCs/>
+          <w:sz w:val="24"/>
+          <w:szCs w:val="24"/>
+        </w:rPr>
+      </w:pPr>
+      <w:r>
+        <w:rPr>
+          <w:rFonts w:ascii="Times New Roman" w:hAnsi="Times New Roman" w:cs="Times New Roman"/>
+          <w:b/>
+          <w:bCs/>
           <w:sz w:val="24"/>
           <w:szCs w:val="24"/>
         </w:rPr>
@@ -1309,6 +1027,8 @@
       <w:r>
         <w:rPr>
           <w:rFonts w:ascii="Times New Roman" w:hAnsi="Times New Roman" w:cs="Times New Roman"/>
+          <w:b/>
+          <w:bCs/>
           <w:sz w:val="24"/>
           <w:szCs w:val="24"/>
         </w:rPr>
@@ -1317,6 +1037,8 @@
       <w:r>
         <w:rPr>
           <w:rFonts w:ascii="Times New Roman" w:hAnsi="Times New Roman" w:cs="Times New Roman"/>
+          <w:b/>
+          <w:bCs/>
           <w:sz w:val="24"/>
           <w:szCs w:val="24"/>
         </w:rPr>
@@ -1329,13 +1051,877 @@
         <w:ind w:left="360" w:hanging="360"/>
         <w:rPr>
           <w:rFonts w:ascii="Times New Roman" w:hAnsi="Times New Roman" w:cs="Times New Roman"/>
-          <w:sz w:val="24"/>
-          <w:szCs w:val="24"/>
-        </w:rPr>
-      </w:pPr>
-      <w:r>
-        <w:rPr>
-          <w:rFonts w:ascii="Times New Roman" w:hAnsi="Times New Roman" w:cs="Times New Roman"/>
+          <w:i/>
+          <w:iCs/>
+          <w:sz w:val="24"/>
+          <w:szCs w:val="24"/>
+          <w:u w:val="single"/>
+        </w:rPr>
+      </w:pPr>
+      <w:r>
+        <w:rPr>
+          <w:rFonts w:ascii="Times New Roman" w:hAnsi="Times New Roman" w:cs="Times New Roman"/>
+          <w:i/>
+          <w:iCs/>
+          <w:sz w:val="24"/>
+          <w:szCs w:val="24"/>
+          <w:u w:val="single"/>
+        </w:rPr>
+        <w:t>Precipitation</w:t>
+      </w:r>
+    </w:p>
+    <w:p>
+      <w:pPr>
+        <w:spacing w:after="0" w:line="240" w:lineRule="auto"/>
+        <w:ind w:left="360" w:hanging="360"/>
+        <w:rPr>
+          <w:rFonts w:ascii="Times New Roman" w:hAnsi="Times New Roman" w:cs="Times New Roman"/>
+          <w:sz w:val="24"/>
+          <w:szCs w:val="24"/>
+        </w:rPr>
+      </w:pPr>
+      <w:r>
+        <w:rPr>
+          <w:rFonts w:ascii="Times New Roman" w:hAnsi="Times New Roman" w:cs="Times New Roman"/>
+          <w:noProof/>
+          <w:sz w:val="24"/>
+          <w:szCs w:val="24"/>
+        </w:rPr>
+        <w:drawing>
+          <wp:inline distT="0" distB="0" distL="0" distR="0" wp14:anchorId="25F5A5C8" wp14:editId="4568084D">
+            <wp:extent cx="5943600" cy="3444875"/>
+            <wp:effectExtent l="0" t="0" r="0" b="3175"/>
+            <wp:docPr id="4" name="Picture 4" descr="A picture containing text, nature&#10;&#10;Description automatically generated"/>
+            <wp:cNvGraphicFramePr>
+              <a:graphicFrameLocks xmlns:a="http://schemas.openxmlformats.org/drawingml/2006/main" noChangeAspect="1"/>
+            </wp:cNvGraphicFramePr>
+            <a:graphic xmlns:a="http://schemas.openxmlformats.org/drawingml/2006/main">
+              <a:graphicData uri="http://schemas.openxmlformats.org/drawingml/2006/picture">
+                <pic:pic xmlns:pic="http://schemas.openxmlformats.org/drawingml/2006/picture">
+                  <pic:nvPicPr>
+                    <pic:cNvPr id="4" name="Picture 4" descr="A picture containing text, nature&#10;&#10;Description automatically generated"/>
+                    <pic:cNvPicPr/>
+                  </pic:nvPicPr>
+                  <pic:blipFill>
+                    <a:blip r:embed="rId5">
+                      <a:extLst>
+                        <a:ext uri="{28A0092B-C50C-407E-A947-70E740481C1C}">
+                          <a14:useLocalDpi xmlns:a14="http://schemas.microsoft.com/office/drawing/2010/main" val="0"/>
+                        </a:ext>
+                      </a:extLst>
+                    </a:blip>
+                    <a:stretch>
+                      <a:fillRect/>
+                    </a:stretch>
+                  </pic:blipFill>
+                  <pic:spPr>
+                    <a:xfrm>
+                      <a:off x="0" y="0"/>
+                      <a:ext cx="5943600" cy="3444875"/>
+                    </a:xfrm>
+                    <a:prstGeom prst="rect">
+                      <a:avLst/>
+                    </a:prstGeom>
+                  </pic:spPr>
+                </pic:pic>
+              </a:graphicData>
+            </a:graphic>
+          </wp:inline>
+        </w:drawing>
+      </w:r>
+    </w:p>
+    <w:p>
+      <w:pPr>
+        <w:spacing w:after="0" w:line="240" w:lineRule="auto"/>
+        <w:ind w:left="360" w:hanging="360"/>
+        <w:rPr>
+          <w:rFonts w:ascii="Times New Roman" w:hAnsi="Times New Roman" w:cs="Times New Roman"/>
+          <w:sz w:val="24"/>
+          <w:szCs w:val="24"/>
+        </w:rPr>
+      </w:pPr>
+      <w:r>
+        <w:rPr>
+          <w:rFonts w:ascii="Times New Roman" w:hAnsi="Times New Roman" w:cs="Times New Roman"/>
+          <w:sz w:val="24"/>
+          <w:szCs w:val="24"/>
+        </w:rPr>
+        <w:t>Patterns of precipitation can be explained by the topography of California. The Klamath Mountains, followed by the Sierra Nevada Mountains, have the highest precipitation in the state. This is by virtue of the process of orographic lifting: these mountain ranges lift westerly air parcels, which expand due to the lower pressure with altitude and cool and condenses into rain clouds</w:t>
+      </w:r>
+      <w:r>
+        <w:rPr>
+          <w:rFonts w:ascii="Times New Roman" w:hAnsi="Times New Roman" w:cs="Times New Roman"/>
+          <w:sz w:val="24"/>
+          <w:szCs w:val="24"/>
+        </w:rPr>
+        <w:t>. This produces high amounts of precipitation on the windward western sides of these mountain ranges. As air parcels move over the mountains, they then sink and compress, heating up adiabatically and the resulting high temperature results in lower precipitation on the eastern sides of these mountains.</w:t>
+      </w:r>
+    </w:p>
+    <w:p>
+      <w:pPr>
+        <w:spacing w:after="0" w:line="240" w:lineRule="auto"/>
+        <w:ind w:left="360" w:hanging="360"/>
+        <w:rPr>
+          <w:rFonts w:ascii="Times New Roman" w:hAnsi="Times New Roman" w:cs="Times New Roman"/>
+          <w:sz w:val="24"/>
+          <w:szCs w:val="24"/>
+        </w:rPr>
+      </w:pPr>
+    </w:p>
+    <w:p>
+      <w:pPr>
+        <w:spacing w:after="0" w:line="240" w:lineRule="auto"/>
+        <w:ind w:left="360" w:hanging="360"/>
+        <w:rPr>
+          <w:rFonts w:ascii="Times New Roman" w:hAnsi="Times New Roman" w:cs="Times New Roman"/>
+          <w:sz w:val="24"/>
+          <w:szCs w:val="24"/>
+        </w:rPr>
+      </w:pPr>
+      <w:r>
+        <w:rPr>
+          <w:rFonts w:ascii="Times New Roman" w:hAnsi="Times New Roman" w:cs="Times New Roman"/>
+          <w:sz w:val="24"/>
+          <w:szCs w:val="24"/>
+        </w:rPr>
+        <w:lastRenderedPageBreak/>
+        <w:t>Although the Central Valley is on the western side of the Sierra Nevadas, it receives less precipitation than the Sierra Nevadas. This is because, by virtue of being a valley, the Central Valley does not have any mountain ranges to produce orographic lifting, making it less likely for air parcels to rise and cool and precipitation than the actual slopes of the Sierra Nevadas.</w:t>
+      </w:r>
+    </w:p>
+    <w:p>
+      <w:pPr>
+        <w:spacing w:after="0" w:line="240" w:lineRule="auto"/>
+        <w:ind w:left="360" w:hanging="360"/>
+        <w:rPr>
+          <w:rFonts w:ascii="Times New Roman" w:hAnsi="Times New Roman" w:cs="Times New Roman"/>
+          <w:sz w:val="24"/>
+          <w:szCs w:val="24"/>
+        </w:rPr>
+      </w:pPr>
+    </w:p>
+    <w:p>
+      <w:pPr>
+        <w:spacing w:after="0" w:line="240" w:lineRule="auto"/>
+        <w:ind w:left="360" w:hanging="360"/>
+        <w:rPr>
+          <w:rFonts w:ascii="Times New Roman" w:hAnsi="Times New Roman" w:cs="Times New Roman"/>
+          <w:sz w:val="24"/>
+          <w:szCs w:val="24"/>
+        </w:rPr>
+      </w:pPr>
+      <w:r>
+        <w:rPr>
+          <w:rFonts w:ascii="Times New Roman" w:hAnsi="Times New Roman" w:cs="Times New Roman"/>
+          <w:sz w:val="24"/>
+          <w:szCs w:val="24"/>
+        </w:rPr>
+        <w:t>Patterns of precipitation in the eastern and southern portions of the state can also be explained by the topography. In essence, these portions of the state are too far inland; any maritime air would drop most of their precipitation before reaching these portions of the state. In addition, these regions also have shorter raining seasons due to the polar front moving into them later during the year and moving out of them earlier during the year than the northern parts of the state.</w:t>
+      </w:r>
+    </w:p>
+    <w:p>
+      <w:pPr>
+        <w:spacing w:after="0" w:line="240" w:lineRule="auto"/>
+        <w:ind w:left="360" w:hanging="360"/>
+        <w:rPr>
+          <w:rFonts w:ascii="Times New Roman" w:hAnsi="Times New Roman" w:cs="Times New Roman"/>
+          <w:sz w:val="24"/>
+          <w:szCs w:val="24"/>
+        </w:rPr>
+      </w:pPr>
+    </w:p>
+    <w:p>
+      <w:pPr>
+        <w:spacing w:after="0" w:line="240" w:lineRule="auto"/>
+        <w:ind w:left="360" w:hanging="360"/>
+        <w:rPr>
+          <w:rFonts w:ascii="Times New Roman" w:hAnsi="Times New Roman" w:cs="Times New Roman"/>
+          <w:sz w:val="24"/>
+          <w:szCs w:val="24"/>
+        </w:rPr>
+      </w:pPr>
+      <w:r>
+        <w:rPr>
+          <w:rFonts w:ascii="Times New Roman" w:hAnsi="Times New Roman" w:cs="Times New Roman"/>
+          <w:i/>
+          <w:iCs/>
+          <w:sz w:val="24"/>
+          <w:szCs w:val="24"/>
+          <w:u w:val="single"/>
+        </w:rPr>
+        <w:t>AET</w:t>
+      </w:r>
+    </w:p>
+    <w:p>
+      <w:pPr>
+        <w:spacing w:after="0" w:line="240" w:lineRule="auto"/>
+        <w:ind w:left="360" w:hanging="360"/>
+        <w:rPr>
+          <w:rFonts w:ascii="Times New Roman" w:hAnsi="Times New Roman" w:cs="Times New Roman"/>
+          <w:sz w:val="24"/>
+          <w:szCs w:val="24"/>
+        </w:rPr>
+      </w:pPr>
+      <w:r>
+        <w:rPr>
+          <w:rFonts w:ascii="Times New Roman" w:hAnsi="Times New Roman" w:cs="Times New Roman"/>
+          <w:noProof/>
+          <w:sz w:val="24"/>
+          <w:szCs w:val="24"/>
+        </w:rPr>
+        <w:drawing>
+          <wp:inline distT="0" distB="0" distL="0" distR="0" wp14:anchorId="7C9CE20D" wp14:editId="15171563">
+            <wp:extent cx="5943600" cy="3444875"/>
+            <wp:effectExtent l="0" t="0" r="0" b="3175"/>
+            <wp:docPr id="1" name="Picture 1" descr="Map&#10;&#10;Description automatically generated"/>
+            <wp:cNvGraphicFramePr>
+              <a:graphicFrameLocks xmlns:a="http://schemas.openxmlformats.org/drawingml/2006/main" noChangeAspect="1"/>
+            </wp:cNvGraphicFramePr>
+            <a:graphic xmlns:a="http://schemas.openxmlformats.org/drawingml/2006/main">
+              <a:graphicData uri="http://schemas.openxmlformats.org/drawingml/2006/picture">
+                <pic:pic xmlns:pic="http://schemas.openxmlformats.org/drawingml/2006/picture">
+                  <pic:nvPicPr>
+                    <pic:cNvPr id="1" name="Picture 1" descr="Map&#10;&#10;Description automatically generated"/>
+                    <pic:cNvPicPr/>
+                  </pic:nvPicPr>
+                  <pic:blipFill>
+                    <a:blip r:embed="rId6">
+                      <a:extLst>
+                        <a:ext uri="{28A0092B-C50C-407E-A947-70E740481C1C}">
+                          <a14:useLocalDpi xmlns:a14="http://schemas.microsoft.com/office/drawing/2010/main" val="0"/>
+                        </a:ext>
+                      </a:extLst>
+                    </a:blip>
+                    <a:stretch>
+                      <a:fillRect/>
+                    </a:stretch>
+                  </pic:blipFill>
+                  <pic:spPr>
+                    <a:xfrm>
+                      <a:off x="0" y="0"/>
+                      <a:ext cx="5943600" cy="3444875"/>
+                    </a:xfrm>
+                    <a:prstGeom prst="rect">
+                      <a:avLst/>
+                    </a:prstGeom>
+                  </pic:spPr>
+                </pic:pic>
+              </a:graphicData>
+            </a:graphic>
+          </wp:inline>
+        </w:drawing>
+      </w:r>
+    </w:p>
+    <w:p>
+      <w:pPr>
+        <w:spacing w:after="0" w:line="240" w:lineRule="auto"/>
+        <w:ind w:left="360" w:hanging="360"/>
+        <w:rPr>
+          <w:rFonts w:ascii="Times New Roman" w:hAnsi="Times New Roman" w:cs="Times New Roman"/>
+          <w:sz w:val="24"/>
+          <w:szCs w:val="24"/>
+        </w:rPr>
+      </w:pPr>
+      <w:r>
+        <w:rPr>
+          <w:rFonts w:ascii="Times New Roman" w:hAnsi="Times New Roman" w:cs="Times New Roman"/>
+          <w:sz w:val="24"/>
+          <w:szCs w:val="24"/>
+        </w:rPr>
+        <w:t>The geographical patterns of Actual Evapotranspiration mirror the patterns of precipitation: areas with high precipitation (northern coast, Klamath Mountains, and the Sierra Nevada Mountains) will also see high AET. This is due to the relatively high amount of rainfall compared to the rest of the state allowing for much more vegetation growth than other parts of the state, creating forests whose large amount of leaf area allows for high rates of transpiration, which results in high actual evapotranspiration. The regions of the state with cooler colors are rain shadows and are also further inland, which results in these regions receiving much less precipitation than the windward side of mountains and coastal regions. As a result, there tends to be less vegetation growth, resulting in less actual transpiration, and so lower AET.</w:t>
+      </w:r>
+    </w:p>
+    <w:p>
+      <w:pPr>
+        <w:spacing w:after="0" w:line="240" w:lineRule="auto"/>
+        <w:ind w:left="360" w:hanging="360"/>
+        <w:rPr>
+          <w:rFonts w:ascii="Times New Roman" w:hAnsi="Times New Roman" w:cs="Times New Roman"/>
+          <w:i/>
+          <w:iCs/>
+          <w:sz w:val="24"/>
+          <w:szCs w:val="24"/>
+          <w:u w:val="single"/>
+        </w:rPr>
+      </w:pPr>
+    </w:p>
+    <w:p>
+      <w:pPr>
+        <w:spacing w:after="0" w:line="240" w:lineRule="auto"/>
+        <w:ind w:left="360" w:hanging="360"/>
+        <w:rPr>
+          <w:rFonts w:ascii="Times New Roman" w:hAnsi="Times New Roman" w:cs="Times New Roman"/>
+          <w:i/>
+          <w:iCs/>
+          <w:sz w:val="24"/>
+          <w:szCs w:val="24"/>
+          <w:u w:val="single"/>
+        </w:rPr>
+      </w:pPr>
+    </w:p>
+    <w:p>
+      <w:pPr>
+        <w:spacing w:after="0" w:line="240" w:lineRule="auto"/>
+        <w:ind w:left="360" w:hanging="360"/>
+        <w:rPr>
+          <w:rFonts w:ascii="Times New Roman" w:hAnsi="Times New Roman" w:cs="Times New Roman"/>
+          <w:i/>
+          <w:iCs/>
+          <w:sz w:val="24"/>
+          <w:szCs w:val="24"/>
+          <w:u w:val="single"/>
+        </w:rPr>
+      </w:pPr>
+    </w:p>
+    <w:p>
+      <w:pPr>
+        <w:spacing w:after="0" w:line="240" w:lineRule="auto"/>
+        <w:ind w:left="360" w:hanging="360"/>
+        <w:rPr>
+          <w:rFonts w:ascii="Times New Roman" w:hAnsi="Times New Roman" w:cs="Times New Roman"/>
+          <w:i/>
+          <w:iCs/>
+          <w:sz w:val="24"/>
+          <w:szCs w:val="24"/>
+          <w:u w:val="single"/>
+        </w:rPr>
+      </w:pPr>
+    </w:p>
+    <w:p>
+      <w:pPr>
+        <w:spacing w:after="0" w:line="240" w:lineRule="auto"/>
+        <w:ind w:left="360" w:hanging="360"/>
+        <w:rPr>
+          <w:rFonts w:ascii="Times New Roman" w:hAnsi="Times New Roman" w:cs="Times New Roman"/>
+          <w:i/>
+          <w:iCs/>
+          <w:sz w:val="24"/>
+          <w:szCs w:val="24"/>
+          <w:u w:val="single"/>
+        </w:rPr>
+      </w:pPr>
+      <w:r>
+        <w:rPr>
+          <w:rFonts w:ascii="Times New Roman" w:hAnsi="Times New Roman" w:cs="Times New Roman"/>
+          <w:i/>
+          <w:iCs/>
+          <w:sz w:val="24"/>
+          <w:szCs w:val="24"/>
+          <w:u w:val="single"/>
+        </w:rPr>
+        <w:lastRenderedPageBreak/>
+        <w:t>PET</w:t>
+      </w:r>
+    </w:p>
+    <w:p>
+      <w:pPr>
+        <w:spacing w:after="0" w:line="240" w:lineRule="auto"/>
+        <w:ind w:left="360" w:hanging="360"/>
+        <w:rPr>
+          <w:rFonts w:ascii="Times New Roman" w:hAnsi="Times New Roman" w:cs="Times New Roman"/>
+          <w:sz w:val="24"/>
+          <w:szCs w:val="24"/>
+        </w:rPr>
+      </w:pPr>
+      <w:r>
+        <w:rPr>
+          <w:rFonts w:ascii="Times New Roman" w:hAnsi="Times New Roman" w:cs="Times New Roman"/>
+          <w:noProof/>
+          <w:sz w:val="24"/>
+          <w:szCs w:val="24"/>
+        </w:rPr>
+        <w:drawing>
+          <wp:inline distT="0" distB="0" distL="0" distR="0" wp14:anchorId="7788038E" wp14:editId="14A9A7B1">
+            <wp:extent cx="4914900" cy="2848647"/>
+            <wp:effectExtent l="0" t="0" r="0" b="8890"/>
+            <wp:docPr id="2" name="Picture 2" descr="Map&#10;&#10;Description automatically generated"/>
+            <wp:cNvGraphicFramePr>
+              <a:graphicFrameLocks xmlns:a="http://schemas.openxmlformats.org/drawingml/2006/main" noChangeAspect="1"/>
+            </wp:cNvGraphicFramePr>
+            <a:graphic xmlns:a="http://schemas.openxmlformats.org/drawingml/2006/main">
+              <a:graphicData uri="http://schemas.openxmlformats.org/drawingml/2006/picture">
+                <pic:pic xmlns:pic="http://schemas.openxmlformats.org/drawingml/2006/picture">
+                  <pic:nvPicPr>
+                    <pic:cNvPr id="2" name="Picture 2" descr="Map&#10;&#10;Description automatically generated"/>
+                    <pic:cNvPicPr/>
+                  </pic:nvPicPr>
+                  <pic:blipFill>
+                    <a:blip r:embed="rId7" cstate="print">
+                      <a:extLst>
+                        <a:ext uri="{28A0092B-C50C-407E-A947-70E740481C1C}">
+                          <a14:useLocalDpi xmlns:a14="http://schemas.microsoft.com/office/drawing/2010/main" val="0"/>
+                        </a:ext>
+                      </a:extLst>
+                    </a:blip>
+                    <a:stretch>
+                      <a:fillRect/>
+                    </a:stretch>
+                  </pic:blipFill>
+                  <pic:spPr>
+                    <a:xfrm>
+                      <a:off x="0" y="0"/>
+                      <a:ext cx="4933648" cy="2859513"/>
+                    </a:xfrm>
+                    <a:prstGeom prst="rect">
+                      <a:avLst/>
+                    </a:prstGeom>
+                  </pic:spPr>
+                </pic:pic>
+              </a:graphicData>
+            </a:graphic>
+          </wp:inline>
+        </w:drawing>
+      </w:r>
+    </w:p>
+    <w:p>
+      <w:pPr>
+        <w:spacing w:after="0" w:line="240" w:lineRule="auto"/>
+        <w:ind w:left="360" w:hanging="360"/>
+        <w:rPr>
+          <w:rFonts w:ascii="Times New Roman" w:hAnsi="Times New Roman" w:cs="Times New Roman"/>
+          <w:sz w:val="24"/>
+          <w:szCs w:val="24"/>
+        </w:rPr>
+      </w:pPr>
+      <w:r>
+        <w:rPr>
+          <w:rFonts w:ascii="Times New Roman" w:hAnsi="Times New Roman" w:cs="Times New Roman"/>
+          <w:sz w:val="24"/>
+          <w:szCs w:val="24"/>
+        </w:rPr>
+        <w:t>The geographical pattern of PET can be explained by its tight relationship with temperature. In fact, mean annual maximum temperature explains 91.2% of the geographical variation in potential evapotranspiration. As temperatures increase, saturation vapor pressure will increase, creating a larger difference between actual vapor pressure and saturation vapor pressure that would cause increased maximum rates of evapotranspiration possible to increase.</w:t>
+      </w:r>
+    </w:p>
+    <w:p>
+      <w:pPr>
+        <w:spacing w:after="0" w:line="240" w:lineRule="auto"/>
+        <w:ind w:left="360" w:hanging="360"/>
+        <w:rPr>
+          <w:rFonts w:ascii="Times New Roman" w:hAnsi="Times New Roman" w:cs="Times New Roman"/>
+          <w:sz w:val="24"/>
+          <w:szCs w:val="24"/>
+        </w:rPr>
+      </w:pPr>
+    </w:p>
+    <w:p>
+      <w:pPr>
+        <w:spacing w:after="0" w:line="240" w:lineRule="auto"/>
+        <w:ind w:left="360" w:hanging="360"/>
+        <w:rPr>
+          <w:rFonts w:ascii="Times New Roman" w:hAnsi="Times New Roman" w:cs="Times New Roman"/>
+          <w:sz w:val="24"/>
+          <w:szCs w:val="24"/>
+        </w:rPr>
+      </w:pPr>
+      <w:r>
+        <w:rPr>
+          <w:rFonts w:ascii="Times New Roman" w:hAnsi="Times New Roman" w:cs="Times New Roman"/>
+          <w:noProof/>
+          <w:sz w:val="24"/>
+          <w:szCs w:val="24"/>
+        </w:rPr>
+        <w:drawing>
+          <wp:inline distT="0" distB="0" distL="0" distR="0" wp14:anchorId="206FD6D0" wp14:editId="79414C3F">
+            <wp:extent cx="5044440" cy="3783330"/>
+            <wp:effectExtent l="0" t="0" r="3810" b="7620"/>
+            <wp:docPr id="10" name="Picture 10" descr="Chart&#10;&#10;Description automatically generated"/>
+            <wp:cNvGraphicFramePr>
+              <a:graphicFrameLocks xmlns:a="http://schemas.openxmlformats.org/drawingml/2006/main" noChangeAspect="1"/>
+            </wp:cNvGraphicFramePr>
+            <a:graphic xmlns:a="http://schemas.openxmlformats.org/drawingml/2006/main">
+              <a:graphicData uri="http://schemas.openxmlformats.org/drawingml/2006/picture">
+                <pic:pic xmlns:pic="http://schemas.openxmlformats.org/drawingml/2006/picture">
+                  <pic:nvPicPr>
+                    <pic:cNvPr id="10" name="Picture 10" descr="Chart&#10;&#10;Description automatically generated"/>
+                    <pic:cNvPicPr/>
+                  </pic:nvPicPr>
+                  <pic:blipFill>
+                    <a:blip r:embed="rId8">
+                      <a:extLst>
+                        <a:ext uri="{28A0092B-C50C-407E-A947-70E740481C1C}">
+                          <a14:useLocalDpi xmlns:a14="http://schemas.microsoft.com/office/drawing/2010/main" val="0"/>
+                        </a:ext>
+                      </a:extLst>
+                    </a:blip>
+                    <a:stretch>
+                      <a:fillRect/>
+                    </a:stretch>
+                  </pic:blipFill>
+                  <pic:spPr>
+                    <a:xfrm>
+                      <a:off x="0" y="0"/>
+                      <a:ext cx="5044440" cy="3783330"/>
+                    </a:xfrm>
+                    <a:prstGeom prst="rect">
+                      <a:avLst/>
+                    </a:prstGeom>
+                  </pic:spPr>
+                </pic:pic>
+              </a:graphicData>
+            </a:graphic>
+          </wp:inline>
+        </w:drawing>
+      </w:r>
+    </w:p>
+    <w:p>
+      <w:pPr>
+        <w:spacing w:after="0" w:line="240" w:lineRule="auto"/>
+        <w:ind w:left="360" w:hanging="360"/>
+        <w:rPr>
+          <w:rFonts w:ascii="Times New Roman" w:hAnsi="Times New Roman" w:cs="Times New Roman"/>
+          <w:sz w:val="24"/>
+          <w:szCs w:val="24"/>
+        </w:rPr>
+      </w:pPr>
+    </w:p>
+    <w:p>
+      <w:pPr>
+        <w:spacing w:after="0" w:line="240" w:lineRule="auto"/>
+        <w:ind w:left="360" w:hanging="360"/>
+        <w:rPr>
+          <w:rFonts w:ascii="Times New Roman" w:hAnsi="Times New Roman" w:cs="Times New Roman"/>
+          <w:sz w:val="24"/>
+          <w:szCs w:val="24"/>
+        </w:rPr>
+      </w:pPr>
+      <w:r>
+        <w:rPr>
+          <w:rFonts w:ascii="Times New Roman" w:hAnsi="Times New Roman" w:cs="Times New Roman"/>
+          <w:sz w:val="24"/>
+          <w:szCs w:val="24"/>
+        </w:rPr>
+        <w:lastRenderedPageBreak/>
+        <w:t>I would like to contrast th</w:t>
+      </w:r>
+      <w:r>
+        <w:rPr>
+          <w:rFonts w:ascii="Times New Roman" w:hAnsi="Times New Roman" w:cs="Times New Roman"/>
+          <w:sz w:val="24"/>
+          <w:szCs w:val="24"/>
+        </w:rPr>
+        <w:t>e patterns of PET</w:t>
+      </w:r>
+      <w:r>
+        <w:rPr>
+          <w:rFonts w:ascii="Times New Roman" w:hAnsi="Times New Roman" w:cs="Times New Roman"/>
+          <w:sz w:val="24"/>
+          <w:szCs w:val="24"/>
+        </w:rPr>
+        <w:t xml:space="preserve"> with the patterns of AET. The patterns of AET and PET seem to be opposites of each other; that is because, across the whole state, the dominant controls of AET and PET differ from each other. </w:t>
+      </w:r>
+      <w:r>
+        <w:rPr>
+          <w:rFonts w:ascii="Times New Roman" w:hAnsi="Times New Roman" w:cs="Times New Roman"/>
+          <w:sz w:val="24"/>
+          <w:szCs w:val="24"/>
+        </w:rPr>
+        <w:t>AET is controlled by vegetation, which is controlled by the amount of precipitation, while PET is controlled by differences between saturation vapor pressure and actual vapor pressure, which is controlled by temperature.</w:t>
+      </w:r>
+    </w:p>
+    <w:p>
+      <w:pPr>
+        <w:spacing w:after="0" w:line="240" w:lineRule="auto"/>
+        <w:ind w:left="360" w:hanging="360"/>
+        <w:rPr>
+          <w:rFonts w:ascii="Times New Roman" w:hAnsi="Times New Roman" w:cs="Times New Roman"/>
+          <w:sz w:val="24"/>
+          <w:szCs w:val="24"/>
+        </w:rPr>
+      </w:pPr>
+    </w:p>
+    <w:p>
+      <w:pPr>
+        <w:spacing w:after="0" w:line="240" w:lineRule="auto"/>
+        <w:ind w:left="360" w:hanging="360"/>
+        <w:rPr>
+          <w:rFonts w:ascii="Times New Roman" w:hAnsi="Times New Roman" w:cs="Times New Roman"/>
+          <w:sz w:val="24"/>
+          <w:szCs w:val="24"/>
+        </w:rPr>
+      </w:pPr>
+    </w:p>
+    <w:p>
+      <w:pPr>
+        <w:spacing w:after="0" w:line="240" w:lineRule="auto"/>
+        <w:ind w:left="360" w:hanging="360"/>
+        <w:rPr>
+          <w:rFonts w:ascii="Times New Roman" w:hAnsi="Times New Roman" w:cs="Times New Roman"/>
+          <w:sz w:val="24"/>
+          <w:szCs w:val="24"/>
+        </w:rPr>
+      </w:pPr>
+    </w:p>
+    <w:p>
+      <w:pPr>
+        <w:spacing w:after="0" w:line="240" w:lineRule="auto"/>
+        <w:ind w:left="360" w:hanging="360"/>
+        <w:rPr>
+          <w:rFonts w:ascii="Times New Roman" w:hAnsi="Times New Roman" w:cs="Times New Roman"/>
+          <w:sz w:val="24"/>
+          <w:szCs w:val="24"/>
+        </w:rPr>
+      </w:pPr>
+    </w:p>
+    <w:p>
+      <w:pPr>
+        <w:spacing w:after="0" w:line="240" w:lineRule="auto"/>
+        <w:ind w:left="360" w:hanging="360"/>
+        <w:rPr>
+          <w:rFonts w:ascii="Times New Roman" w:hAnsi="Times New Roman" w:cs="Times New Roman"/>
+          <w:sz w:val="24"/>
+          <w:szCs w:val="24"/>
+        </w:rPr>
+      </w:pPr>
+    </w:p>
+    <w:p>
+      <w:pPr>
+        <w:spacing w:after="0" w:line="240" w:lineRule="auto"/>
+        <w:ind w:left="360" w:hanging="360"/>
+        <w:rPr>
+          <w:rFonts w:ascii="Times New Roman" w:hAnsi="Times New Roman" w:cs="Times New Roman"/>
+          <w:sz w:val="24"/>
+          <w:szCs w:val="24"/>
+        </w:rPr>
+      </w:pPr>
+    </w:p>
+    <w:p>
+      <w:pPr>
+        <w:spacing w:after="0" w:line="240" w:lineRule="auto"/>
+        <w:ind w:left="360" w:hanging="360"/>
+        <w:rPr>
+          <w:rFonts w:ascii="Times New Roman" w:hAnsi="Times New Roman" w:cs="Times New Roman"/>
+          <w:sz w:val="24"/>
+          <w:szCs w:val="24"/>
+        </w:rPr>
+      </w:pPr>
+    </w:p>
+    <w:p>
+      <w:pPr>
+        <w:spacing w:after="0" w:line="240" w:lineRule="auto"/>
+        <w:ind w:left="360" w:hanging="360"/>
+        <w:rPr>
+          <w:rFonts w:ascii="Times New Roman" w:hAnsi="Times New Roman" w:cs="Times New Roman"/>
+          <w:sz w:val="24"/>
+          <w:szCs w:val="24"/>
+        </w:rPr>
+      </w:pPr>
+    </w:p>
+    <w:p>
+      <w:pPr>
+        <w:spacing w:after="0" w:line="240" w:lineRule="auto"/>
+        <w:ind w:left="360" w:hanging="360"/>
+        <w:rPr>
+          <w:rFonts w:ascii="Times New Roman" w:hAnsi="Times New Roman" w:cs="Times New Roman"/>
+          <w:sz w:val="24"/>
+          <w:szCs w:val="24"/>
+        </w:rPr>
+      </w:pPr>
+    </w:p>
+    <w:p>
+      <w:pPr>
+        <w:spacing w:after="0" w:line="240" w:lineRule="auto"/>
+        <w:ind w:left="360" w:hanging="360"/>
+        <w:rPr>
+          <w:rFonts w:ascii="Times New Roman" w:hAnsi="Times New Roman" w:cs="Times New Roman"/>
+          <w:sz w:val="24"/>
+          <w:szCs w:val="24"/>
+        </w:rPr>
+      </w:pPr>
+    </w:p>
+    <w:p>
+      <w:pPr>
+        <w:spacing w:after="0" w:line="240" w:lineRule="auto"/>
+        <w:ind w:left="360" w:hanging="360"/>
+        <w:rPr>
+          <w:rFonts w:ascii="Times New Roman" w:hAnsi="Times New Roman" w:cs="Times New Roman"/>
+          <w:sz w:val="24"/>
+          <w:szCs w:val="24"/>
+        </w:rPr>
+      </w:pPr>
+    </w:p>
+    <w:p>
+      <w:pPr>
+        <w:spacing w:after="0" w:line="240" w:lineRule="auto"/>
+        <w:ind w:left="360" w:hanging="360"/>
+        <w:rPr>
+          <w:rFonts w:ascii="Times New Roman" w:hAnsi="Times New Roman" w:cs="Times New Roman"/>
+          <w:sz w:val="24"/>
+          <w:szCs w:val="24"/>
+        </w:rPr>
+      </w:pPr>
+    </w:p>
+    <w:p>
+      <w:pPr>
+        <w:spacing w:after="0" w:line="240" w:lineRule="auto"/>
+        <w:ind w:left="360" w:hanging="360"/>
+        <w:rPr>
+          <w:rFonts w:ascii="Times New Roman" w:hAnsi="Times New Roman" w:cs="Times New Roman"/>
+          <w:sz w:val="24"/>
+          <w:szCs w:val="24"/>
+        </w:rPr>
+      </w:pPr>
+    </w:p>
+    <w:p>
+      <w:pPr>
+        <w:spacing w:after="0" w:line="240" w:lineRule="auto"/>
+        <w:ind w:left="360" w:hanging="360"/>
+        <w:rPr>
+          <w:rFonts w:ascii="Times New Roman" w:hAnsi="Times New Roman" w:cs="Times New Roman"/>
+          <w:sz w:val="24"/>
+          <w:szCs w:val="24"/>
+        </w:rPr>
+      </w:pPr>
+    </w:p>
+    <w:p>
+      <w:pPr>
+        <w:spacing w:after="0" w:line="240" w:lineRule="auto"/>
+        <w:ind w:left="360" w:hanging="360"/>
+        <w:rPr>
+          <w:rFonts w:ascii="Times New Roman" w:hAnsi="Times New Roman" w:cs="Times New Roman"/>
+          <w:sz w:val="24"/>
+          <w:szCs w:val="24"/>
+        </w:rPr>
+      </w:pPr>
+      <w:r>
+        <w:rPr>
+          <w:rFonts w:ascii="Times New Roman" w:hAnsi="Times New Roman" w:cs="Times New Roman"/>
+          <w:i/>
+          <w:iCs/>
+          <w:sz w:val="24"/>
+          <w:szCs w:val="24"/>
+          <w:u w:val="single"/>
+        </w:rPr>
+        <w:t>Runoff (P – AET)</w:t>
+      </w:r>
+    </w:p>
+    <w:p>
+      <w:pPr>
+        <w:spacing w:after="0" w:line="240" w:lineRule="auto"/>
+        <w:ind w:left="360" w:hanging="360"/>
+        <w:rPr>
+          <w:rFonts w:ascii="Times New Roman" w:hAnsi="Times New Roman" w:cs="Times New Roman"/>
+          <w:sz w:val="24"/>
+          <w:szCs w:val="24"/>
+        </w:rPr>
+      </w:pPr>
+      <w:r>
+        <w:rPr>
+          <w:rFonts w:ascii="Times New Roman" w:hAnsi="Times New Roman" w:cs="Times New Roman"/>
+          <w:noProof/>
+          <w:sz w:val="24"/>
+          <w:szCs w:val="24"/>
+        </w:rPr>
+        <w:drawing>
+          <wp:inline distT="0" distB="0" distL="0" distR="0" wp14:anchorId="1DEB05F1" wp14:editId="41FBF84A">
+            <wp:extent cx="5943600" cy="3444875"/>
+            <wp:effectExtent l="0" t="0" r="0" b="3175"/>
+            <wp:docPr id="5" name="Picture 5" descr="Map&#10;&#10;Description automatically generated"/>
+            <wp:cNvGraphicFramePr>
+              <a:graphicFrameLocks xmlns:a="http://schemas.openxmlformats.org/drawingml/2006/main" noChangeAspect="1"/>
+            </wp:cNvGraphicFramePr>
+            <a:graphic xmlns:a="http://schemas.openxmlformats.org/drawingml/2006/main">
+              <a:graphicData uri="http://schemas.openxmlformats.org/drawingml/2006/picture">
+                <pic:pic xmlns:pic="http://schemas.openxmlformats.org/drawingml/2006/picture">
+                  <pic:nvPicPr>
+                    <pic:cNvPr id="5" name="Picture 5" descr="Map&#10;&#10;Description automatically generated"/>
+                    <pic:cNvPicPr/>
+                  </pic:nvPicPr>
+                  <pic:blipFill>
+                    <a:blip r:embed="rId9">
+                      <a:extLst>
+                        <a:ext uri="{28A0092B-C50C-407E-A947-70E740481C1C}">
+                          <a14:useLocalDpi xmlns:a14="http://schemas.microsoft.com/office/drawing/2010/main" val="0"/>
+                        </a:ext>
+                      </a:extLst>
+                    </a:blip>
+                    <a:stretch>
+                      <a:fillRect/>
+                    </a:stretch>
+                  </pic:blipFill>
+                  <pic:spPr>
+                    <a:xfrm>
+                      <a:off x="0" y="0"/>
+                      <a:ext cx="5943600" cy="3444875"/>
+                    </a:xfrm>
+                    <a:prstGeom prst="rect">
+                      <a:avLst/>
+                    </a:prstGeom>
+                  </pic:spPr>
+                </pic:pic>
+              </a:graphicData>
+            </a:graphic>
+          </wp:inline>
+        </w:drawing>
+      </w:r>
+    </w:p>
+    <w:p>
+      <w:pPr>
+        <w:spacing w:after="0" w:line="240" w:lineRule="auto"/>
+        <w:ind w:left="360" w:hanging="360"/>
+        <w:rPr>
+          <w:rFonts w:ascii="Times New Roman" w:hAnsi="Times New Roman" w:cs="Times New Roman"/>
+          <w:sz w:val="24"/>
+          <w:szCs w:val="24"/>
+        </w:rPr>
+      </w:pPr>
+      <w:r>
+        <w:rPr>
+          <w:rFonts w:ascii="Times New Roman" w:hAnsi="Times New Roman" w:cs="Times New Roman"/>
+          <w:sz w:val="24"/>
+          <w:szCs w:val="24"/>
+        </w:rPr>
+        <w:t xml:space="preserve">Geographical variation of runoff mirrors that of precipitation and evapotranspiration, which is easy to understand intuitively because runoff is calculated by precipitation and evapotranspiration. However, I believe that the variability of runoff is primarily determined by </w:t>
+      </w:r>
+      <w:r>
+        <w:rPr>
+          <w:rFonts w:ascii="Times New Roman" w:hAnsi="Times New Roman" w:cs="Times New Roman"/>
+          <w:sz w:val="24"/>
+          <w:szCs w:val="24"/>
+        </w:rPr>
+        <w:t xml:space="preserve">precipitation. </w:t>
+      </w:r>
+      <w:r>
+        <w:rPr>
+          <w:rFonts w:ascii="Times New Roman" w:hAnsi="Times New Roman" w:cs="Times New Roman"/>
+          <w:sz w:val="24"/>
+          <w:szCs w:val="24"/>
+        </w:rPr>
+        <w:t xml:space="preserve">As precipitation increases, more water will be available for vegetation to grow, resulting in biomes with heavier vegetation growth. </w:t>
+      </w:r>
+      <w:r>
+        <w:rPr>
+          <w:rFonts w:ascii="Times New Roman" w:hAnsi="Times New Roman" w:cs="Times New Roman"/>
+          <w:sz w:val="24"/>
+          <w:szCs w:val="24"/>
+        </w:rPr>
+        <w:t xml:space="preserve">These heavily vegetated biomes will have higher AET relative to less vegetated biomes. Therefore, as a consequence of increased precipitation, AET will also increase. However, AET does not keep up with </w:t>
+      </w:r>
+      <w:r>
+        <w:rPr>
+          <w:rFonts w:ascii="Times New Roman" w:hAnsi="Times New Roman" w:cs="Times New Roman"/>
+          <w:sz w:val="24"/>
+          <w:szCs w:val="24"/>
+        </w:rPr>
+        <w:lastRenderedPageBreak/>
+        <w:t>precipitation enough to keep runoff constant. Instead, precipitation increases outpace AET increases, resulting in areas with high precipitation also having high amounts of runoff while areas with low precipitation also having low runoff.</w:t>
+      </w:r>
+    </w:p>
+    <w:p>
+      <w:pPr>
+        <w:spacing w:after="0" w:line="240" w:lineRule="auto"/>
+        <w:ind w:left="360" w:hanging="360"/>
+        <w:rPr>
+          <w:rFonts w:ascii="Times New Roman" w:hAnsi="Times New Roman" w:cs="Times New Roman"/>
+          <w:b/>
+          <w:bCs/>
+          <w:sz w:val="24"/>
+          <w:szCs w:val="24"/>
+        </w:rPr>
+      </w:pPr>
+      <w:r>
+        <w:rPr>
+          <w:rFonts w:ascii="Times New Roman" w:hAnsi="Times New Roman" w:cs="Times New Roman"/>
+          <w:b/>
+          <w:bCs/>
           <w:sz w:val="24"/>
           <w:szCs w:val="24"/>
         </w:rPr>
@@ -1344,6 +1930,8 @@
       <w:r>
         <w:rPr>
           <w:rFonts w:ascii="Times New Roman" w:hAnsi="Times New Roman" w:cs="Times New Roman"/>
+          <w:b/>
+          <w:bCs/>
           <w:sz w:val="24"/>
           <w:szCs w:val="24"/>
         </w:rPr>
@@ -1352,6 +1940,8 @@
       <w:r>
         <w:rPr>
           <w:rFonts w:ascii="Times New Roman" w:hAnsi="Times New Roman" w:cs="Times New Roman"/>
+          <w:b/>
+          <w:bCs/>
           <w:sz w:val="24"/>
           <w:szCs w:val="24"/>
         </w:rPr>
@@ -1360,6 +1950,8 @@
       <w:r>
         <w:rPr>
           <w:rFonts w:ascii="Times New Roman" w:hAnsi="Times New Roman" w:cs="Times New Roman"/>
+          <w:b/>
+          <w:bCs/>
           <w:sz w:val="24"/>
           <w:szCs w:val="24"/>
         </w:rPr>
@@ -1368,6 +1960,8 @@
       <w:r>
         <w:rPr>
           <w:rFonts w:ascii="Times New Roman" w:hAnsi="Times New Roman" w:cs="Times New Roman"/>
+          <w:b/>
+          <w:bCs/>
           <w:sz w:val="24"/>
           <w:szCs w:val="24"/>
         </w:rPr>
@@ -1376,6 +1970,8 @@
       <w:r>
         <w:rPr>
           <w:rFonts w:ascii="Times New Roman" w:hAnsi="Times New Roman" w:cs="Times New Roman"/>
+          <w:b/>
+          <w:bCs/>
           <w:sz w:val="24"/>
           <w:szCs w:val="24"/>
         </w:rPr>
@@ -1384,6 +1980,8 @@
       <w:r>
         <w:rPr>
           <w:rFonts w:ascii="Times New Roman" w:hAnsi="Times New Roman" w:cs="Times New Roman"/>
+          <w:b/>
+          <w:bCs/>
           <w:sz w:val="24"/>
           <w:szCs w:val="24"/>
         </w:rPr>
@@ -1392,6 +1990,8 @@
       <w:r>
         <w:rPr>
           <w:rFonts w:ascii="Times New Roman" w:hAnsi="Times New Roman" w:cs="Times New Roman"/>
+          <w:b/>
+          <w:bCs/>
           <w:sz w:val="24"/>
           <w:szCs w:val="24"/>
         </w:rPr>
@@ -1414,11 +2014,96 @@
           <w:sz w:val="24"/>
           <w:szCs w:val="24"/>
         </w:rPr>
+        <w:t>Diameter of Aldrich Park = 282.61 m</w:t>
+      </w:r>
+    </w:p>
+    <w:p>
+      <w:pPr>
+        <w:spacing w:after="0" w:line="240" w:lineRule="auto"/>
+        <w:ind w:left="360" w:hanging="360"/>
+        <w:rPr>
+          <w:rFonts w:ascii="Times New Roman" w:hAnsi="Times New Roman" w:cs="Times New Roman"/>
+          <w:sz w:val="24"/>
+          <w:szCs w:val="24"/>
+        </w:rPr>
+      </w:pPr>
+      <w:r>
+        <w:rPr>
+          <w:rFonts w:ascii="Times New Roman" w:hAnsi="Times New Roman" w:cs="Times New Roman"/>
+          <w:sz w:val="24"/>
+          <w:szCs w:val="24"/>
+        </w:rPr>
+        <w:t>Pi * (282.61 m/2)^2 * (1 acre/4046.86 m^2) * 2 in * (1 ft/12 in) = 2.58 acre-ft</w:t>
+      </w:r>
+    </w:p>
+    <w:p>
+      <w:pPr>
+        <w:spacing w:after="0" w:line="240" w:lineRule="auto"/>
+        <w:ind w:left="360" w:hanging="360"/>
+        <w:rPr>
+          <w:rFonts w:ascii="Times New Roman" w:hAnsi="Times New Roman" w:cs="Times New Roman"/>
+          <w:sz w:val="24"/>
+          <w:szCs w:val="24"/>
+        </w:rPr>
+      </w:pPr>
+    </w:p>
+    <w:p>
+      <w:pPr>
+        <w:spacing w:after="0" w:line="240" w:lineRule="auto"/>
+        <w:ind w:left="360" w:hanging="360"/>
+        <w:rPr>
+          <w:rFonts w:ascii="Times New Roman" w:hAnsi="Times New Roman" w:cs="Times New Roman"/>
+          <w:sz w:val="24"/>
+          <w:szCs w:val="24"/>
+        </w:rPr>
+      </w:pPr>
+      <w:r>
+        <w:rPr>
+          <w:rFonts w:ascii="Times New Roman" w:hAnsi="Times New Roman" w:cs="Times New Roman"/>
+          <w:sz w:val="24"/>
+          <w:szCs w:val="24"/>
+        </w:rPr>
+        <w:t>Approximately 2.58 acre-ft of water will fall over Aldrich Park.</w:t>
+      </w:r>
+    </w:p>
+    <w:p>
+      <w:pPr>
+        <w:spacing w:after="0" w:line="240" w:lineRule="auto"/>
+        <w:ind w:left="360" w:hanging="360"/>
+        <w:rPr>
+          <w:rFonts w:ascii="Times New Roman" w:hAnsi="Times New Roman" w:cs="Times New Roman"/>
+          <w:sz w:val="24"/>
+          <w:szCs w:val="24"/>
+        </w:rPr>
+      </w:pPr>
+    </w:p>
+    <w:p>
+      <w:pPr>
+        <w:spacing w:after="0" w:line="240" w:lineRule="auto"/>
+        <w:ind w:left="360" w:hanging="360"/>
+        <w:rPr>
+          <w:rFonts w:ascii="Times New Roman" w:hAnsi="Times New Roman" w:cs="Times New Roman"/>
+          <w:b/>
+          <w:bCs/>
+          <w:sz w:val="24"/>
+          <w:szCs w:val="24"/>
+        </w:rPr>
+      </w:pPr>
+      <w:r>
+        <w:rPr>
+          <w:rFonts w:ascii="Times New Roman" w:hAnsi="Times New Roman" w:cs="Times New Roman"/>
+          <w:b/>
+          <w:bCs/>
+          <w:sz w:val="24"/>
+          <w:szCs w:val="24"/>
+        </w:rPr>
         <w:t xml:space="preserve">What is the total annual runoff (P-ET) </w:t>
       </w:r>
       <w:r>
         <w:rPr>
           <w:rFonts w:ascii="Times New Roman" w:hAnsi="Times New Roman" w:cs="Times New Roman"/>
+          <w:b/>
+          <w:bCs/>
           <w:sz w:val="24"/>
           <w:szCs w:val="24"/>
         </w:rPr>
@@ -1427,6 +2112,8 @@
       <w:r>
         <w:rPr>
           <w:rFonts w:ascii="Times New Roman" w:hAnsi="Times New Roman" w:cs="Times New Roman"/>
+          <w:b/>
+          <w:bCs/>
           <w:sz w:val="24"/>
           <w:szCs w:val="24"/>
         </w:rPr>
@@ -1435,6 +2122,8 @@
       <w:r>
         <w:rPr>
           <w:rFonts w:ascii="Times New Roman" w:hAnsi="Times New Roman" w:cs="Times New Roman"/>
+          <w:b/>
+          <w:bCs/>
           <w:sz w:val="24"/>
           <w:szCs w:val="24"/>
         </w:rPr>
@@ -1457,11 +2146,93 @@
           <w:sz w:val="24"/>
           <w:szCs w:val="24"/>
         </w:rPr>
+        <w:t xml:space="preserve">Since precipitation and evapotranspiration in the data are given in units of length (mm) rather than volume (m^3), the initial units of runoff will also be in units of length. </w:t>
+      </w:r>
+      <w:r>
+        <w:rPr>
+          <w:rFonts w:ascii="Times New Roman" w:hAnsi="Times New Roman" w:cs="Times New Roman"/>
+          <w:sz w:val="24"/>
+          <w:szCs w:val="24"/>
+        </w:rPr>
+        <w:t>Each calculated value of runoff represents runoff at a specific location. I calculated the mean of these values to calculate the average runoff height produced by the ecoregion, producing a value of 528.72 mm.</w:t>
+      </w:r>
+    </w:p>
+    <w:p>
+      <w:pPr>
+        <w:spacing w:after="0" w:line="240" w:lineRule="auto"/>
+        <w:ind w:left="360" w:hanging="360"/>
+        <w:rPr>
+          <w:rFonts w:ascii="Times New Roman" w:hAnsi="Times New Roman" w:cs="Times New Roman"/>
+          <w:sz w:val="24"/>
+          <w:szCs w:val="24"/>
+        </w:rPr>
+      </w:pPr>
+      <w:r>
+        <w:rPr>
+          <w:rFonts w:ascii="Times New Roman" w:hAnsi="Times New Roman" w:cs="Times New Roman"/>
+          <w:sz w:val="24"/>
+          <w:szCs w:val="24"/>
+        </w:rPr>
+        <w:t>528.72 mm * 52,000 km^2 * (1 m/1000 mm) * (1,000,000 m^2/1 km^2) * (1 ft/0.3048 m) * (1 acre/4046.86 m^2) * (1 MAF/10^6 AF) = 22.3 million acre-ft</w:t>
+      </w:r>
+    </w:p>
+    <w:p>
+      <w:pPr>
+        <w:spacing w:after="0" w:line="240" w:lineRule="auto"/>
+        <w:ind w:left="360" w:hanging="360"/>
+        <w:rPr>
+          <w:rFonts w:ascii="Times New Roman" w:hAnsi="Times New Roman" w:cs="Times New Roman"/>
+          <w:sz w:val="24"/>
+          <w:szCs w:val="24"/>
+        </w:rPr>
+      </w:pPr>
+      <w:r>
+        <w:rPr>
+          <w:rFonts w:ascii="Times New Roman" w:hAnsi="Times New Roman" w:cs="Times New Roman"/>
+          <w:sz w:val="24"/>
+          <w:szCs w:val="24"/>
+        </w:rPr>
+        <w:t>The Sierra Nevada ecoregion produces roughly 22.3 million acre-ft of runoff annually.</w:t>
+      </w:r>
+    </w:p>
+    <w:p>
+      <w:pPr>
+        <w:spacing w:after="0" w:line="240" w:lineRule="auto"/>
+        <w:ind w:left="360" w:hanging="360"/>
+        <w:rPr>
+          <w:rFonts w:ascii="Times New Roman" w:hAnsi="Times New Roman" w:cs="Times New Roman"/>
+          <w:sz w:val="24"/>
+          <w:szCs w:val="24"/>
+        </w:rPr>
+      </w:pPr>
+    </w:p>
+    <w:p>
+      <w:pPr>
+        <w:spacing w:after="0" w:line="240" w:lineRule="auto"/>
+        <w:ind w:left="360" w:hanging="360"/>
+        <w:rPr>
+          <w:rFonts w:ascii="Times New Roman" w:hAnsi="Times New Roman" w:cs="Times New Roman"/>
+          <w:b/>
+          <w:bCs/>
+          <w:sz w:val="24"/>
+          <w:szCs w:val="24"/>
+        </w:rPr>
+      </w:pPr>
+      <w:r>
+        <w:rPr>
+          <w:rFonts w:ascii="Times New Roman" w:hAnsi="Times New Roman" w:cs="Times New Roman"/>
+          <w:b/>
+          <w:bCs/>
+          <w:sz w:val="24"/>
+          <w:szCs w:val="24"/>
+        </w:rPr>
         <w:t>Identify the Upper Kings Ri</w:t>
       </w:r>
       <w:r>
         <w:rPr>
           <w:rFonts w:ascii="Times New Roman" w:hAnsi="Times New Roman" w:cs="Times New Roman"/>
+          <w:b/>
+          <w:bCs/>
           <w:sz w:val="24"/>
           <w:szCs w:val="24"/>
         </w:rPr>
@@ -1470,6 +2241,8 @@
       <w:r>
         <w:rPr>
           <w:rFonts w:ascii="Times New Roman" w:hAnsi="Times New Roman" w:cs="Times New Roman"/>
+          <w:b/>
+          <w:bCs/>
           <w:sz w:val="24"/>
           <w:szCs w:val="24"/>
         </w:rPr>
@@ -1478,6 +2251,8 @@
       <w:r>
         <w:rPr>
           <w:rFonts w:ascii="Times New Roman" w:hAnsi="Times New Roman" w:cs="Times New Roman"/>
+          <w:b/>
+          <w:bCs/>
           <w:sz w:val="24"/>
           <w:szCs w:val="24"/>
         </w:rPr>
@@ -1497,6 +2272,323 @@
       <w:r>
         <w:rPr>
           <w:rFonts w:ascii="Times New Roman" w:hAnsi="Times New Roman" w:cs="Times New Roman"/>
+          <w:i/>
+          <w:iCs/>
+          <w:sz w:val="24"/>
+          <w:szCs w:val="24"/>
+          <w:u w:val="single"/>
+        </w:rPr>
+        <w:t>Watershed boundary and hydroelectric plants</w:t>
+      </w:r>
+    </w:p>
+    <w:p>
+      <w:pPr>
+        <w:spacing w:after="0" w:line="240" w:lineRule="auto"/>
+        <w:ind w:left="360" w:hanging="360"/>
+        <w:rPr>
+          <w:rFonts w:ascii="Times New Roman" w:hAnsi="Times New Roman" w:cs="Times New Roman"/>
+          <w:sz w:val="24"/>
+          <w:szCs w:val="24"/>
+        </w:rPr>
+      </w:pPr>
+      <w:r>
+        <w:rPr>
+          <w:rFonts w:ascii="Times New Roman" w:hAnsi="Times New Roman" w:cs="Times New Roman"/>
+          <w:noProof/>
+          <w:sz w:val="24"/>
+          <w:szCs w:val="24"/>
+        </w:rPr>
+        <w:drawing>
+          <wp:inline distT="0" distB="0" distL="0" distR="0" wp14:anchorId="3AA3F229" wp14:editId="76F2BAA4">
+            <wp:extent cx="5943600" cy="3444875"/>
+            <wp:effectExtent l="0" t="0" r="0" b="3175"/>
+            <wp:docPr id="6" name="Picture 6" descr="Map&#10;&#10;Description automatically generated"/>
+            <wp:cNvGraphicFramePr>
+              <a:graphicFrameLocks xmlns:a="http://schemas.openxmlformats.org/drawingml/2006/main" noChangeAspect="1"/>
+            </wp:cNvGraphicFramePr>
+            <a:graphic xmlns:a="http://schemas.openxmlformats.org/drawingml/2006/main">
+              <a:graphicData uri="http://schemas.openxmlformats.org/drawingml/2006/picture">
+                <pic:pic xmlns:pic="http://schemas.openxmlformats.org/drawingml/2006/picture">
+                  <pic:nvPicPr>
+                    <pic:cNvPr id="6" name="Picture 6" descr="Map&#10;&#10;Description automatically generated"/>
+                    <pic:cNvPicPr/>
+                  </pic:nvPicPr>
+                  <pic:blipFill>
+                    <a:blip r:embed="rId10">
+                      <a:extLst>
+                        <a:ext uri="{28A0092B-C50C-407E-A947-70E740481C1C}">
+                          <a14:useLocalDpi xmlns:a14="http://schemas.microsoft.com/office/drawing/2010/main" val="0"/>
+                        </a:ext>
+                      </a:extLst>
+                    </a:blip>
+                    <a:stretch>
+                      <a:fillRect/>
+                    </a:stretch>
+                  </pic:blipFill>
+                  <pic:spPr>
+                    <a:xfrm>
+                      <a:off x="0" y="0"/>
+                      <a:ext cx="5943600" cy="3444875"/>
+                    </a:xfrm>
+                    <a:prstGeom prst="rect">
+                      <a:avLst/>
+                    </a:prstGeom>
+                  </pic:spPr>
+                </pic:pic>
+              </a:graphicData>
+            </a:graphic>
+          </wp:inline>
+        </w:drawing>
+      </w:r>
+    </w:p>
+    <w:p>
+      <w:pPr>
+        <w:spacing w:after="0" w:line="240" w:lineRule="auto"/>
+        <w:ind w:left="360" w:hanging="360"/>
+        <w:rPr>
+          <w:rFonts w:ascii="Times New Roman" w:hAnsi="Times New Roman" w:cs="Times New Roman"/>
+          <w:sz w:val="24"/>
+          <w:szCs w:val="24"/>
+        </w:rPr>
+      </w:pPr>
+    </w:p>
+    <w:p>
+      <w:pPr>
+        <w:spacing w:after="0" w:line="240" w:lineRule="auto"/>
+        <w:ind w:left="360" w:hanging="360"/>
+        <w:rPr>
+          <w:rFonts w:ascii="Times New Roman" w:hAnsi="Times New Roman" w:cs="Times New Roman"/>
+          <w:i/>
+          <w:iCs/>
+          <w:sz w:val="24"/>
+          <w:szCs w:val="24"/>
+          <w:u w:val="single"/>
+        </w:rPr>
+      </w:pPr>
+      <w:r>
+        <w:rPr>
+          <w:rFonts w:ascii="Times New Roman" w:hAnsi="Times New Roman" w:cs="Times New Roman"/>
+          <w:i/>
+          <w:iCs/>
+          <w:sz w:val="24"/>
+          <w:szCs w:val="24"/>
+          <w:u w:val="single"/>
+        </w:rPr>
+        <w:t>Upper Kings River P – ET</w:t>
+      </w:r>
+    </w:p>
+    <w:p>
+      <w:pPr>
+        <w:spacing w:after="0" w:line="240" w:lineRule="auto"/>
+        <w:ind w:left="360" w:hanging="360"/>
+        <w:rPr>
+          <w:rFonts w:ascii="Times New Roman" w:hAnsi="Times New Roman" w:cs="Times New Roman"/>
+          <w:sz w:val="24"/>
+          <w:szCs w:val="24"/>
+        </w:rPr>
+      </w:pPr>
+      <w:r>
+        <w:rPr>
+          <w:rFonts w:ascii="Times New Roman" w:hAnsi="Times New Roman" w:cs="Times New Roman"/>
+          <w:noProof/>
+          <w:sz w:val="24"/>
+          <w:szCs w:val="24"/>
+        </w:rPr>
+        <w:lastRenderedPageBreak/>
+        <w:drawing>
+          <wp:inline distT="0" distB="0" distL="0" distR="0" wp14:anchorId="00F7E3DC" wp14:editId="74D9F840">
+            <wp:extent cx="5943600" cy="3444875"/>
+            <wp:effectExtent l="0" t="0" r="0" b="3175"/>
+            <wp:docPr id="7" name="Picture 7" descr="Map&#10;&#10;Description automatically generated"/>
+            <wp:cNvGraphicFramePr>
+              <a:graphicFrameLocks xmlns:a="http://schemas.openxmlformats.org/drawingml/2006/main" noChangeAspect="1"/>
+            </wp:cNvGraphicFramePr>
+            <a:graphic xmlns:a="http://schemas.openxmlformats.org/drawingml/2006/main">
+              <a:graphicData uri="http://schemas.openxmlformats.org/drawingml/2006/picture">
+                <pic:pic xmlns:pic="http://schemas.openxmlformats.org/drawingml/2006/picture">
+                  <pic:nvPicPr>
+                    <pic:cNvPr id="7" name="Picture 7" descr="Map&#10;&#10;Description automatically generated"/>
+                    <pic:cNvPicPr/>
+                  </pic:nvPicPr>
+                  <pic:blipFill>
+                    <a:blip r:embed="rId11">
+                      <a:extLst>
+                        <a:ext uri="{28A0092B-C50C-407E-A947-70E740481C1C}">
+                          <a14:useLocalDpi xmlns:a14="http://schemas.microsoft.com/office/drawing/2010/main" val="0"/>
+                        </a:ext>
+                      </a:extLst>
+                    </a:blip>
+                    <a:stretch>
+                      <a:fillRect/>
+                    </a:stretch>
+                  </pic:blipFill>
+                  <pic:spPr>
+                    <a:xfrm>
+                      <a:off x="0" y="0"/>
+                      <a:ext cx="5943600" cy="3444875"/>
+                    </a:xfrm>
+                    <a:prstGeom prst="rect">
+                      <a:avLst/>
+                    </a:prstGeom>
+                  </pic:spPr>
+                </pic:pic>
+              </a:graphicData>
+            </a:graphic>
+          </wp:inline>
+        </w:drawing>
+      </w:r>
+    </w:p>
+    <w:p>
+      <w:pPr>
+        <w:spacing w:after="0" w:line="240" w:lineRule="auto"/>
+        <w:ind w:left="360" w:hanging="360"/>
+        <w:rPr>
+          <w:rFonts w:ascii="Times New Roman" w:hAnsi="Times New Roman" w:cs="Times New Roman"/>
+          <w:sz w:val="24"/>
+          <w:szCs w:val="24"/>
+        </w:rPr>
+      </w:pPr>
+    </w:p>
+    <w:p>
+      <w:pPr>
+        <w:spacing w:after="0" w:line="240" w:lineRule="auto"/>
+        <w:ind w:left="360" w:hanging="360"/>
+        <w:rPr>
+          <w:rFonts w:ascii="Times New Roman" w:hAnsi="Times New Roman" w:cs="Times New Roman"/>
+          <w:i/>
+          <w:iCs/>
+          <w:sz w:val="24"/>
+          <w:szCs w:val="24"/>
+          <w:u w:val="single"/>
+        </w:rPr>
+      </w:pPr>
+      <w:r>
+        <w:rPr>
+          <w:rFonts w:ascii="Times New Roman" w:hAnsi="Times New Roman" w:cs="Times New Roman"/>
+          <w:i/>
+          <w:iCs/>
+          <w:sz w:val="24"/>
+          <w:szCs w:val="24"/>
+          <w:u w:val="single"/>
+        </w:rPr>
+        <w:t>Upper Kings River watershed terrain</w:t>
+      </w:r>
+    </w:p>
+    <w:p>
+      <w:pPr>
+        <w:spacing w:after="0" w:line="240" w:lineRule="auto"/>
+        <w:ind w:left="360" w:hanging="360"/>
+        <w:rPr>
+          <w:rFonts w:ascii="Times New Roman" w:hAnsi="Times New Roman" w:cs="Times New Roman"/>
+          <w:sz w:val="24"/>
+          <w:szCs w:val="24"/>
+        </w:rPr>
+      </w:pPr>
+      <w:r>
+        <w:rPr>
+          <w:rFonts w:ascii="Times New Roman" w:hAnsi="Times New Roman" w:cs="Times New Roman"/>
+          <w:noProof/>
+          <w:sz w:val="24"/>
+          <w:szCs w:val="24"/>
+        </w:rPr>
+        <w:drawing>
+          <wp:inline distT="0" distB="0" distL="0" distR="0" wp14:anchorId="3F5C4F53" wp14:editId="5C7A8C0B">
+            <wp:extent cx="5943600" cy="3444875"/>
+            <wp:effectExtent l="0" t="0" r="0" b="3175"/>
+            <wp:docPr id="8" name="Picture 8" descr="A picture containing mountain, outdoor, nature, rock&#10;&#10;Description automatically generated"/>
+            <wp:cNvGraphicFramePr>
+              <a:graphicFrameLocks xmlns:a="http://schemas.openxmlformats.org/drawingml/2006/main" noChangeAspect="1"/>
+            </wp:cNvGraphicFramePr>
+            <a:graphic xmlns:a="http://schemas.openxmlformats.org/drawingml/2006/main">
+              <a:graphicData uri="http://schemas.openxmlformats.org/drawingml/2006/picture">
+                <pic:pic xmlns:pic="http://schemas.openxmlformats.org/drawingml/2006/picture">
+                  <pic:nvPicPr>
+                    <pic:cNvPr id="8" name="Picture 8" descr="A picture containing mountain, outdoor, nature, rock&#10;&#10;Description automatically generated"/>
+                    <pic:cNvPicPr/>
+                  </pic:nvPicPr>
+                  <pic:blipFill>
+                    <a:blip r:embed="rId12">
+                      <a:extLst>
+                        <a:ext uri="{28A0092B-C50C-407E-A947-70E740481C1C}">
+                          <a14:useLocalDpi xmlns:a14="http://schemas.microsoft.com/office/drawing/2010/main" val="0"/>
+                        </a:ext>
+                      </a:extLst>
+                    </a:blip>
+                    <a:stretch>
+                      <a:fillRect/>
+                    </a:stretch>
+                  </pic:blipFill>
+                  <pic:spPr>
+                    <a:xfrm>
+                      <a:off x="0" y="0"/>
+                      <a:ext cx="5943600" cy="3444875"/>
+                    </a:xfrm>
+                    <a:prstGeom prst="rect">
+                      <a:avLst/>
+                    </a:prstGeom>
+                  </pic:spPr>
+                </pic:pic>
+              </a:graphicData>
+            </a:graphic>
+          </wp:inline>
+        </w:drawing>
+      </w:r>
+    </w:p>
+    <w:p>
+      <w:pPr>
+        <w:spacing w:after="0" w:line="240" w:lineRule="auto"/>
+        <w:ind w:left="360" w:hanging="360"/>
+        <w:rPr>
+          <w:rFonts w:ascii="Times New Roman" w:hAnsi="Times New Roman" w:cs="Times New Roman"/>
+          <w:sz w:val="24"/>
+          <w:szCs w:val="24"/>
+        </w:rPr>
+      </w:pPr>
+      <w:r>
+        <w:rPr>
+          <w:rFonts w:ascii="Times New Roman" w:hAnsi="Times New Roman" w:cs="Times New Roman"/>
+          <w:sz w:val="24"/>
+          <w:szCs w:val="24"/>
+        </w:rPr>
+        <w:t>The terrain is fairly hilly with relatively few flat surfaces, even far away from the river branches.</w:t>
+      </w:r>
+      <w:r>
+        <w:rPr>
+          <w:rFonts w:ascii="Times New Roman" w:hAnsi="Times New Roman" w:cs="Times New Roman"/>
+          <w:sz w:val="24"/>
+          <w:szCs w:val="24"/>
+        </w:rPr>
+        <w:t xml:space="preserve"> The terrain becomes even more extreme near the river branches, with the slopes being much more extreme near the river branches. Overall, this hilly terrain makes the streams in this watershed fairly straight rather than meandering. The steep slopes force the water to descend and limits horizontal movement, resulting in fairly straight streams in this watershed.</w:t>
+      </w:r>
+    </w:p>
+    <w:p>
+      <w:pPr>
+        <w:spacing w:after="0" w:line="240" w:lineRule="auto"/>
+        <w:ind w:left="360" w:hanging="360"/>
+        <w:rPr>
+          <w:rFonts w:ascii="Times New Roman" w:hAnsi="Times New Roman" w:cs="Times New Roman"/>
+          <w:sz w:val="24"/>
+          <w:szCs w:val="24"/>
+        </w:rPr>
+      </w:pPr>
+    </w:p>
+    <w:p>
+      <w:pPr>
+        <w:spacing w:after="0" w:line="240" w:lineRule="auto"/>
+        <w:ind w:left="360" w:hanging="360"/>
+        <w:rPr>
+          <w:rFonts w:ascii="Times New Roman" w:hAnsi="Times New Roman" w:cs="Times New Roman"/>
+          <w:b/>
+          <w:bCs/>
+          <w:sz w:val="24"/>
+          <w:szCs w:val="24"/>
+        </w:rPr>
+      </w:pPr>
+      <w:r>
+        <w:rPr>
+          <w:rFonts w:ascii="Times New Roman" w:hAnsi="Times New Roman" w:cs="Times New Roman"/>
+          <w:b/>
+          <w:bCs/>
           <w:sz w:val="24"/>
           <w:szCs w:val="24"/>
         </w:rPr>
@@ -1505,6 +2597,8 @@
       <w:r>
         <w:rPr>
           <w:rFonts w:ascii="Times New Roman" w:hAnsi="Times New Roman" w:cs="Times New Roman"/>
+          <w:b/>
+          <w:bCs/>
           <w:sz w:val="24"/>
           <w:szCs w:val="24"/>
         </w:rPr>
@@ -1513,6 +2607,8 @@
       <w:r>
         <w:rPr>
           <w:rFonts w:ascii="Times New Roman" w:hAnsi="Times New Roman" w:cs="Times New Roman"/>
+          <w:b/>
+          <w:bCs/>
           <w:sz w:val="24"/>
           <w:szCs w:val="24"/>
         </w:rPr>
@@ -1521,64 +2617,58 @@
       <w:r>
         <w:rPr>
           <w:rFonts w:ascii="Times New Roman" w:hAnsi="Times New Roman" w:cs="Times New Roman"/>
+          <w:b/>
+          <w:bCs/>
+          <w:sz w:val="24"/>
+          <w:szCs w:val="24"/>
+        </w:rPr>
+        <w:t xml:space="preserve"> precip, PET, AET</w:t>
+      </w:r>
+      <w:r>
+        <w:rPr>
+          <w:rFonts w:ascii="Times New Roman" w:hAnsi="Times New Roman" w:cs="Times New Roman"/>
+          <w:b/>
+          <w:bCs/>
+          <w:sz w:val="24"/>
+          <w:szCs w:val="24"/>
+        </w:rPr>
+        <w:t>,</w:t>
+      </w:r>
+      <w:r>
+        <w:rPr>
+          <w:rFonts w:ascii="Times New Roman" w:hAnsi="Times New Roman" w:cs="Times New Roman"/>
+          <w:b/>
+          <w:bCs/>
+          <w:sz w:val="24"/>
+          <w:szCs w:val="24"/>
+        </w:rPr>
+        <w:t xml:space="preserve"> P-ET</w:t>
+      </w:r>
+      <w:r>
+        <w:rPr>
+          <w:rFonts w:ascii="Times New Roman" w:hAnsi="Times New Roman" w:cs="Times New Roman"/>
+          <w:b/>
+          <w:bCs/>
+          <w:sz w:val="24"/>
+          <w:szCs w:val="24"/>
+        </w:rPr>
+        <w:t xml:space="preserve"> and (P-ET)/P</w:t>
+      </w:r>
+      <w:r>
+        <w:rPr>
+          <w:rFonts w:ascii="Times New Roman" w:hAnsi="Times New Roman" w:cs="Times New Roman"/>
+          <w:b/>
+          <w:bCs/>
           <w:sz w:val="24"/>
           <w:szCs w:val="24"/>
         </w:rPr>
         <w:t xml:space="preserve"> </w:t>
       </w:r>
-      <w:proofErr w:type="spellStart"/>
-      <w:r>
-        <w:rPr>
-          <w:rFonts w:ascii="Times New Roman" w:hAnsi="Times New Roman" w:cs="Times New Roman"/>
-          <w:sz w:val="24"/>
-          <w:szCs w:val="24"/>
-        </w:rPr>
-        <w:t>precip</w:t>
-      </w:r>
-      <w:proofErr w:type="spellEnd"/>
-      <w:r>
-        <w:rPr>
-          <w:rFonts w:ascii="Times New Roman" w:hAnsi="Times New Roman" w:cs="Times New Roman"/>
-          <w:sz w:val="24"/>
-          <w:szCs w:val="24"/>
-        </w:rPr>
-        <w:t>, PET, AET</w:t>
-      </w:r>
-      <w:r>
-        <w:rPr>
-          <w:rFonts w:ascii="Times New Roman" w:hAnsi="Times New Roman" w:cs="Times New Roman"/>
-          <w:sz w:val="24"/>
-          <w:szCs w:val="24"/>
-        </w:rPr>
-        <w:t>,</w:t>
-      </w:r>
-      <w:r>
-        <w:rPr>
-          <w:rFonts w:ascii="Times New Roman" w:hAnsi="Times New Roman" w:cs="Times New Roman"/>
-          <w:sz w:val="24"/>
-          <w:szCs w:val="24"/>
-        </w:rPr>
-        <w:t xml:space="preserve"> P-ET</w:t>
-      </w:r>
-      <w:r>
-        <w:rPr>
-          <w:rFonts w:ascii="Times New Roman" w:hAnsi="Times New Roman" w:cs="Times New Roman"/>
-          <w:sz w:val="24"/>
-          <w:szCs w:val="24"/>
-        </w:rPr>
-        <w:t xml:space="preserve"> and (P-ET)/P</w:t>
-      </w:r>
-      <w:r>
-        <w:rPr>
-          <w:rFonts w:ascii="Times New Roman" w:hAnsi="Times New Roman" w:cs="Times New Roman"/>
-          <w:sz w:val="24"/>
-          <w:szCs w:val="24"/>
-        </w:rPr>
-        <w:t xml:space="preserve"> </w:t>
-      </w:r>
-      <w:r>
-        <w:rPr>
-          <w:rFonts w:ascii="Times New Roman" w:hAnsi="Times New Roman" w:cs="Times New Roman"/>
+      <w:r>
+        <w:rPr>
+          <w:rFonts w:ascii="Times New Roman" w:hAnsi="Times New Roman" w:cs="Times New Roman"/>
+          <w:b/>
+          <w:bCs/>
           <w:sz w:val="24"/>
           <w:szCs w:val="24"/>
         </w:rPr>
@@ -1587,6 +2677,8 @@
       <w:r>
         <w:rPr>
           <w:rFonts w:ascii="Times New Roman" w:hAnsi="Times New Roman" w:cs="Times New Roman"/>
+          <w:b/>
+          <w:bCs/>
           <w:sz w:val="24"/>
           <w:szCs w:val="24"/>
         </w:rPr>
@@ -1595,6 +2687,8 @@
       <w:r>
         <w:rPr>
           <w:rFonts w:ascii="Times New Roman" w:hAnsi="Times New Roman" w:cs="Times New Roman"/>
+          <w:b/>
+          <w:bCs/>
           <w:sz w:val="24"/>
           <w:szCs w:val="24"/>
         </w:rPr>
@@ -1603,6 +2697,8 @@
       <w:r>
         <w:rPr>
           <w:rFonts w:ascii="Times New Roman" w:hAnsi="Times New Roman" w:cs="Times New Roman"/>
+          <w:b/>
+          <w:bCs/>
           <w:sz w:val="24"/>
           <w:szCs w:val="24"/>
         </w:rPr>
@@ -1611,6 +2707,8 @@
       <w:r>
         <w:rPr>
           <w:rFonts w:ascii="Times New Roman" w:hAnsi="Times New Roman" w:cs="Times New Roman"/>
+          <w:b/>
+          <w:bCs/>
           <w:sz w:val="24"/>
           <w:szCs w:val="24"/>
         </w:rPr>
@@ -1630,6 +2728,264 @@
       <w:r>
         <w:rPr>
           <w:rFonts w:ascii="Times New Roman" w:hAnsi="Times New Roman" w:cs="Times New Roman"/>
+          <w:i/>
+          <w:iCs/>
+          <w:sz w:val="24"/>
+          <w:szCs w:val="24"/>
+          <w:u w:val="single"/>
+        </w:rPr>
+        <w:t>Effects of elevation on various hydrographical variables</w:t>
+      </w:r>
+    </w:p>
+    <w:p>
+      <w:pPr>
+        <w:spacing w:after="0" w:line="240" w:lineRule="auto"/>
+        <w:ind w:left="360" w:hanging="360"/>
+        <w:rPr>
+          <w:rFonts w:ascii="Times New Roman" w:hAnsi="Times New Roman" w:cs="Times New Roman"/>
+          <w:sz w:val="24"/>
+          <w:szCs w:val="24"/>
+        </w:rPr>
+      </w:pPr>
+      <w:r>
+        <w:rPr>
+          <w:rFonts w:ascii="Times New Roman" w:hAnsi="Times New Roman" w:cs="Times New Roman"/>
+          <w:noProof/>
+          <w:sz w:val="24"/>
+          <w:szCs w:val="24"/>
+        </w:rPr>
+        <w:drawing>
+          <wp:inline distT="0" distB="0" distL="0" distR="0" wp14:anchorId="796952E0" wp14:editId="752078D2">
+            <wp:extent cx="5943600" cy="3136900"/>
+            <wp:effectExtent l="0" t="0" r="0" b="6350"/>
+            <wp:docPr id="9" name="Picture 9" descr="Chart, scatter chart&#10;&#10;Description automatically generated"/>
+            <wp:cNvGraphicFramePr>
+              <a:graphicFrameLocks xmlns:a="http://schemas.openxmlformats.org/drawingml/2006/main" noChangeAspect="1"/>
+            </wp:cNvGraphicFramePr>
+            <a:graphic xmlns:a="http://schemas.openxmlformats.org/drawingml/2006/main">
+              <a:graphicData uri="http://schemas.openxmlformats.org/drawingml/2006/picture">
+                <pic:pic xmlns:pic="http://schemas.openxmlformats.org/drawingml/2006/picture">
+                  <pic:nvPicPr>
+                    <pic:cNvPr id="9" name="Picture 9" descr="Chart, scatter chart&#10;&#10;Description automatically generated"/>
+                    <pic:cNvPicPr/>
+                  </pic:nvPicPr>
+                  <pic:blipFill>
+                    <a:blip r:embed="rId13" cstate="print">
+                      <a:extLst>
+                        <a:ext uri="{28A0092B-C50C-407E-A947-70E740481C1C}">
+                          <a14:useLocalDpi xmlns:a14="http://schemas.microsoft.com/office/drawing/2010/main" val="0"/>
+                        </a:ext>
+                      </a:extLst>
+                    </a:blip>
+                    <a:stretch>
+                      <a:fillRect/>
+                    </a:stretch>
+                  </pic:blipFill>
+                  <pic:spPr>
+                    <a:xfrm>
+                      <a:off x="0" y="0"/>
+                      <a:ext cx="5943600" cy="3136900"/>
+                    </a:xfrm>
+                    <a:prstGeom prst="rect">
+                      <a:avLst/>
+                    </a:prstGeom>
+                  </pic:spPr>
+                </pic:pic>
+              </a:graphicData>
+            </a:graphic>
+          </wp:inline>
+        </w:drawing>
+      </w:r>
+    </w:p>
+    <w:p>
+      <w:pPr>
+        <w:spacing w:after="0" w:line="240" w:lineRule="auto"/>
+        <w:ind w:left="360" w:hanging="360"/>
+        <w:rPr>
+          <w:rFonts w:ascii="Times New Roman" w:hAnsi="Times New Roman" w:cs="Times New Roman"/>
+          <w:sz w:val="24"/>
+          <w:szCs w:val="24"/>
+        </w:rPr>
+      </w:pPr>
+      <w:r>
+        <w:rPr>
+          <w:rFonts w:ascii="Times New Roman" w:hAnsi="Times New Roman" w:cs="Times New Roman"/>
+          <w:sz w:val="24"/>
+          <w:szCs w:val="24"/>
+        </w:rPr>
+        <w:t xml:space="preserve">Elevation has a strong relationship within precipitation that decreases at elevations higher than roughly 2000 m. The strong relationship at lower elevations can be explained by orographic lifting: as air parcels move eastward on the watershed, it is forced to rise by the increasing elevation, forcing it to expand, cool, and precipitate more rain as it rises. However, the relationship weakens at elevations higher than 2000 m, indicating that the effect of orographic lifting weakens at higher elevations. The weaker relationship between elevation and precipitation indicates that air parcels are experiencing rain shadow effects from the hilly terrain at higher elevation: an air parcel can be forced to rise over a hill, causing it to rain over the windward side of the hill, and then rise over another hill of similar elevation but will not cause as much precipitation as the previous hill due to having lost some of its moisture at the previous hill. As noted above, the terrain of the Upper Kings River watershed tends to be fairly hilly, and the successive movements over successive hills results in very different precipitation at hills of similar elevations </w:t>
+      </w:r>
+      <w:r>
+        <w:rPr>
+          <w:rFonts w:ascii="Times New Roman" w:hAnsi="Times New Roman" w:cs="Times New Roman"/>
+          <w:sz w:val="24"/>
+          <w:szCs w:val="24"/>
+        </w:rPr>
+        <w:t>over 2000 m.</w:t>
+      </w:r>
+    </w:p>
+    <w:p>
+      <w:pPr>
+        <w:spacing w:after="0" w:line="240" w:lineRule="auto"/>
+        <w:ind w:left="360" w:hanging="360"/>
+        <w:rPr>
+          <w:rFonts w:ascii="Times New Roman" w:hAnsi="Times New Roman" w:cs="Times New Roman"/>
+          <w:sz w:val="24"/>
+          <w:szCs w:val="24"/>
+        </w:rPr>
+      </w:pPr>
+    </w:p>
+    <w:p>
+      <w:pPr>
+        <w:spacing w:after="0" w:line="240" w:lineRule="auto"/>
+        <w:ind w:left="360" w:hanging="360"/>
+        <w:rPr>
+          <w:rFonts w:ascii="Times New Roman" w:hAnsi="Times New Roman" w:cs="Times New Roman"/>
+          <w:sz w:val="24"/>
+          <w:szCs w:val="24"/>
+        </w:rPr>
+      </w:pPr>
+      <w:r>
+        <w:rPr>
+          <w:rFonts w:ascii="Times New Roman" w:hAnsi="Times New Roman" w:cs="Times New Roman"/>
+          <w:sz w:val="24"/>
+          <w:szCs w:val="24"/>
+        </w:rPr>
+        <w:t>The relationship between PET and elevation tends to be much stronger, as noted by the plot in the upper middle of this figure as well as the figure of air temperature and PET of the entire state. This is due to the strong nature of the underlying relationships of PET with temperature and temperature with elevation. Increases in elevation are tightly linked with, and causes, decreases in temperature, which, in turn, causes a decrease in saturation vapor pressure which causes potential rates of evaporation to decrease.</w:t>
+      </w:r>
+    </w:p>
+    <w:p>
+      <w:pPr>
+        <w:spacing w:after="0" w:line="240" w:lineRule="auto"/>
+        <w:ind w:left="360" w:hanging="360"/>
+        <w:rPr>
+          <w:rFonts w:ascii="Times New Roman" w:hAnsi="Times New Roman" w:cs="Times New Roman"/>
+          <w:sz w:val="24"/>
+          <w:szCs w:val="24"/>
+        </w:rPr>
+      </w:pPr>
+    </w:p>
+    <w:p>
+      <w:pPr>
+        <w:spacing w:after="0" w:line="240" w:lineRule="auto"/>
+        <w:ind w:left="360" w:hanging="360"/>
+        <w:rPr>
+          <w:rFonts w:ascii="Times New Roman" w:hAnsi="Times New Roman" w:cs="Times New Roman"/>
+          <w:sz w:val="24"/>
+          <w:szCs w:val="24"/>
+        </w:rPr>
+      </w:pPr>
+      <w:r>
+        <w:rPr>
+          <w:rFonts w:ascii="Times New Roman" w:hAnsi="Times New Roman" w:cs="Times New Roman"/>
+          <w:sz w:val="24"/>
+          <w:szCs w:val="24"/>
+        </w:rPr>
+        <w:t xml:space="preserve">In order to explain the relationship between AET and elevation, an understanding of the underlying vegetation is needed. As elevation increases until roughly 1500 m, AET also increases, and this is due to the increasing amount of vegetation with elevation until roughly </w:t>
+      </w:r>
+      <w:r>
+        <w:rPr>
+          <w:rFonts w:ascii="Times New Roman" w:hAnsi="Times New Roman" w:cs="Times New Roman"/>
+          <w:sz w:val="24"/>
+          <w:szCs w:val="24"/>
+        </w:rPr>
+        <w:lastRenderedPageBreak/>
+        <w:t>1500 m. The increasing amount of vegetation causes transpiration to increase, resulting in the positive trend between elevation and AET until 1500 m. After 1500 m, the trend reverses, with increasing elevation resulting in decreased AET. Vegetation growth decreases at elevations higher than 1500 m, and this results in decreasing influence of vegetation on evapotranspiration. AET increasingly becomes controlled by temperature</w:t>
+      </w:r>
+      <w:r>
+        <w:rPr>
+          <w:rFonts w:ascii="Times New Roman" w:hAnsi="Times New Roman" w:cs="Times New Roman"/>
+          <w:sz w:val="24"/>
+          <w:szCs w:val="24"/>
+        </w:rPr>
+        <w:t>, and as temperature decreases with increasing elevation, AET is forced to decrease as well.</w:t>
+      </w:r>
+    </w:p>
+    <w:p>
+      <w:pPr>
+        <w:spacing w:after="0" w:line="240" w:lineRule="auto"/>
+        <w:ind w:left="360" w:hanging="360"/>
+        <w:rPr>
+          <w:rFonts w:ascii="Times New Roman" w:hAnsi="Times New Roman" w:cs="Times New Roman"/>
+          <w:sz w:val="24"/>
+          <w:szCs w:val="24"/>
+        </w:rPr>
+      </w:pPr>
+    </w:p>
+    <w:p>
+      <w:pPr>
+        <w:spacing w:after="0" w:line="240" w:lineRule="auto"/>
+        <w:ind w:left="360" w:hanging="360"/>
+        <w:rPr>
+          <w:rFonts w:ascii="Times New Roman" w:hAnsi="Times New Roman" w:cs="Times New Roman"/>
+          <w:sz w:val="24"/>
+          <w:szCs w:val="24"/>
+        </w:rPr>
+      </w:pPr>
+      <w:r>
+        <w:rPr>
+          <w:rFonts w:ascii="Times New Roman" w:hAnsi="Times New Roman" w:cs="Times New Roman"/>
+          <w:sz w:val="24"/>
+          <w:szCs w:val="24"/>
+        </w:rPr>
+        <w:t>The relationship between elevation and the amount of runoff (P – ET) is somewhat similar to the relationship between elevation and precipitation, although it is offset by decreases in AET with increasing elevation. As a result, this relationship is fairly strong. Runoff tends to increase with elevation. At altitudes below 1500 m, precipitation and evapotranspiration both increasing with elevation. Although both of these variables increase, increases in precipitation outpaces increases in AET, resulting in runoff increasing with elevation as well. The influence of precipitation on runoff decreases past elevations of 1500 m due to the hilly terrain causing rain shadow effects that results in widely varying precipitation. However, the amount of runoff continues to increase, as there is now a fairly consistent negative trend between AET and elevation where AET decreases with elevation past 1500 m. As a result, past 1500 m, the increasing runoff is influenced more by the decreasing AET.</w:t>
+      </w:r>
+    </w:p>
+    <w:p>
+      <w:pPr>
+        <w:spacing w:after="0" w:line="240" w:lineRule="auto"/>
+        <w:ind w:left="360" w:hanging="360"/>
+        <w:rPr>
+          <w:rFonts w:ascii="Times New Roman" w:hAnsi="Times New Roman" w:cs="Times New Roman"/>
+          <w:sz w:val="24"/>
+          <w:szCs w:val="24"/>
+        </w:rPr>
+      </w:pPr>
+    </w:p>
+    <w:p>
+      <w:pPr>
+        <w:spacing w:after="0" w:line="240" w:lineRule="auto"/>
+        <w:ind w:left="360" w:hanging="360"/>
+        <w:rPr>
+          <w:rFonts w:ascii="Times New Roman" w:hAnsi="Times New Roman" w:cs="Times New Roman"/>
+          <w:sz w:val="24"/>
+          <w:szCs w:val="24"/>
+        </w:rPr>
+      </w:pPr>
+      <w:r>
+        <w:rPr>
+          <w:rFonts w:ascii="Times New Roman" w:hAnsi="Times New Roman" w:cs="Times New Roman"/>
+          <w:sz w:val="24"/>
+          <w:szCs w:val="24"/>
+        </w:rPr>
+        <w:t xml:space="preserve">The relationships that underly the total amount of runoff also underlies the fraction of precipitation that becomes runoff (P – ET)/P. As elevation initially increases, precipitation increases outpace increases in evapotranspiration, meaning that the fraction of precipitation that becomes runoff </w:t>
+      </w:r>
+      <w:r>
+        <w:rPr>
+          <w:rFonts w:ascii="Times New Roman" w:hAnsi="Times New Roman" w:cs="Times New Roman"/>
+          <w:sz w:val="24"/>
+          <w:szCs w:val="24"/>
+        </w:rPr>
+        <w:t>increases. However, as the influence of precipitation wavers at higher altitudes, evapotranspiration decreases with elevation, meaning that the fraction of precipitation that becomes evapotranspiration decreases, and so the fraction of precipitation that becomes runoff increases.</w:t>
+      </w:r>
+    </w:p>
+    <w:p>
+      <w:pPr>
+        <w:spacing w:after="0" w:line="240" w:lineRule="auto"/>
+        <w:ind w:left="360" w:hanging="360"/>
+        <w:rPr>
+          <w:rFonts w:ascii="Times New Roman" w:hAnsi="Times New Roman" w:cs="Times New Roman"/>
+          <w:b/>
+          <w:bCs/>
+          <w:sz w:val="24"/>
+          <w:szCs w:val="24"/>
+        </w:rPr>
+      </w:pPr>
+      <w:r>
+        <w:rPr>
+          <w:rFonts w:ascii="Times New Roman" w:hAnsi="Times New Roman" w:cs="Times New Roman"/>
+          <w:b/>
+          <w:bCs/>
           <w:sz w:val="24"/>
           <w:szCs w:val="24"/>
         </w:rPr>
@@ -1638,6 +2994,8 @@
       <w:r>
         <w:rPr>
           <w:rFonts w:ascii="Times New Roman" w:hAnsi="Times New Roman" w:cs="Times New Roman"/>
+          <w:b/>
+          <w:bCs/>
           <w:sz w:val="24"/>
           <w:szCs w:val="24"/>
         </w:rPr>
@@ -1646,6 +3004,8 @@
       <w:r>
         <w:rPr>
           <w:rFonts w:ascii="Times New Roman" w:hAnsi="Times New Roman" w:cs="Times New Roman"/>
+          <w:b/>
+          <w:bCs/>
           <w:sz w:val="24"/>
           <w:szCs w:val="24"/>
         </w:rPr>
@@ -1654,6 +3014,8 @@
       <w:r>
         <w:rPr>
           <w:rFonts w:ascii="Times New Roman" w:hAnsi="Times New Roman" w:cs="Times New Roman"/>
+          <w:b/>
+          <w:bCs/>
           <w:sz w:val="24"/>
           <w:szCs w:val="24"/>
         </w:rPr>
@@ -1662,6 +3024,8 @@
       <w:r>
         <w:rPr>
           <w:rFonts w:ascii="Times New Roman" w:hAnsi="Times New Roman" w:cs="Times New Roman"/>
+          <w:b/>
+          <w:bCs/>
           <w:sz w:val="24"/>
           <w:szCs w:val="24"/>
         </w:rPr>
@@ -1670,6 +3034,8 @@
       <w:r>
         <w:rPr>
           <w:rFonts w:ascii="Times New Roman" w:hAnsi="Times New Roman" w:cs="Times New Roman"/>
+          <w:b/>
+          <w:bCs/>
           <w:sz w:val="24"/>
           <w:szCs w:val="24"/>
         </w:rPr>
@@ -1678,6 +3044,8 @@
       <w:r>
         <w:rPr>
           <w:rFonts w:ascii="Times New Roman" w:hAnsi="Times New Roman" w:cs="Times New Roman"/>
+          <w:b/>
+          <w:bCs/>
           <w:sz w:val="24"/>
           <w:szCs w:val="24"/>
         </w:rPr>
@@ -1686,10 +3054,435 @@
       <w:r>
         <w:rPr>
           <w:rFonts w:ascii="Times New Roman" w:hAnsi="Times New Roman" w:cs="Times New Roman"/>
-          <w:sz w:val="24"/>
-          <w:szCs w:val="24"/>
-        </w:rPr>
-        <w:t xml:space="preserve"> 6oC warming.  </w:t>
+          <w:b/>
+          <w:bCs/>
+          <w:sz w:val="24"/>
+          <w:szCs w:val="24"/>
+        </w:rPr>
+        <w:t xml:space="preserve"> 6oC warming. </w:t>
+      </w:r>
+    </w:p>
+    <w:p>
+      <w:pPr>
+        <w:spacing w:after="0" w:line="240" w:lineRule="auto"/>
+        <w:ind w:left="360" w:hanging="360"/>
+        <w:rPr>
+          <w:rFonts w:ascii="Times New Roman" w:hAnsi="Times New Roman" w:cs="Times New Roman"/>
+          <w:sz w:val="24"/>
+          <w:szCs w:val="24"/>
+        </w:rPr>
+      </w:pPr>
+      <w:r>
+        <w:rPr>
+          <w:rFonts w:ascii="Times New Roman" w:hAnsi="Times New Roman" w:cs="Times New Roman"/>
+          <w:noProof/>
+          <w:sz w:val="24"/>
+          <w:szCs w:val="24"/>
+        </w:rPr>
+        <w:lastRenderedPageBreak/>
+        <w:drawing>
+          <wp:inline distT="0" distB="0" distL="0" distR="0" wp14:anchorId="090BDADF" wp14:editId="02C8193A">
+            <wp:extent cx="4535424" cy="5669280"/>
+            <wp:effectExtent l="0" t="0" r="0" b="7620"/>
+            <wp:docPr id="11" name="Picture 11" descr="Chart, scatter chart&#10;&#10;Description automatically generated"/>
+            <wp:cNvGraphicFramePr>
+              <a:graphicFrameLocks xmlns:a="http://schemas.openxmlformats.org/drawingml/2006/main" noChangeAspect="1"/>
+            </wp:cNvGraphicFramePr>
+            <a:graphic xmlns:a="http://schemas.openxmlformats.org/drawingml/2006/main">
+              <a:graphicData uri="http://schemas.openxmlformats.org/drawingml/2006/picture">
+                <pic:pic xmlns:pic="http://schemas.openxmlformats.org/drawingml/2006/picture">
+                  <pic:nvPicPr>
+                    <pic:cNvPr id="11" name="Picture 11" descr="Chart, scatter chart&#10;&#10;Description automatically generated"/>
+                    <pic:cNvPicPr/>
+                  </pic:nvPicPr>
+                  <pic:blipFill>
+                    <a:blip r:embed="rId14">
+                      <a:extLst>
+                        <a:ext uri="{28A0092B-C50C-407E-A947-70E740481C1C}">
+                          <a14:useLocalDpi xmlns:a14="http://schemas.microsoft.com/office/drawing/2010/main" val="0"/>
+                        </a:ext>
+                      </a:extLst>
+                    </a:blip>
+                    <a:stretch>
+                      <a:fillRect/>
+                    </a:stretch>
+                  </pic:blipFill>
+                  <pic:spPr>
+                    <a:xfrm>
+                      <a:off x="0" y="0"/>
+                      <a:ext cx="4540900" cy="5676125"/>
+                    </a:xfrm>
+                    <a:prstGeom prst="rect">
+                      <a:avLst/>
+                    </a:prstGeom>
+                  </pic:spPr>
+                </pic:pic>
+              </a:graphicData>
+            </a:graphic>
+          </wp:inline>
+        </w:drawing>
+      </w:r>
+    </w:p>
+    <w:p>
+      <w:pPr>
+        <w:spacing w:after="0" w:line="240" w:lineRule="auto"/>
+        <w:ind w:left="360" w:hanging="360"/>
+        <w:rPr>
+          <w:rFonts w:ascii="Times New Roman" w:hAnsi="Times New Roman" w:cs="Times New Roman"/>
+          <w:sz w:val="24"/>
+          <w:szCs w:val="24"/>
+        </w:rPr>
+      </w:pPr>
+      <w:r>
+        <w:rPr>
+          <w:rFonts w:ascii="Times New Roman" w:hAnsi="Times New Roman" w:cs="Times New Roman"/>
+          <w:sz w:val="24"/>
+          <w:szCs w:val="24"/>
+        </w:rPr>
+        <w:t>Runoff is calculated by subtracting AET from precipitation. AET is assumed to change with climate change, while precipitation is assumed to be constant. Linear regression was conducted on AET and temperature over the Kings River watershed. A change in evapotranspiration from a 6 degrees increase is then calculated by the relationship from this linear regression. 6 degrees is added to the temperature values for each location, and the change in evapotranspiration calculated from the linear regression is also added to the original AET values. This results in the red points on the upper plot of the figure that shows a shift upwards to the right in evapotranspiration.</w:t>
+      </w:r>
+      <w:r>
+        <w:rPr>
+          <w:rFonts w:ascii="Times New Roman" w:hAnsi="Times New Roman" w:cs="Times New Roman"/>
+          <w:sz w:val="24"/>
+          <w:szCs w:val="24"/>
+        </w:rPr>
+        <w:t xml:space="preserve"> These new values of evapotranspiration are then subtracted from the original values for precipitation, producing predicted runoff with 6 degrees Celsius rise in red.</w:t>
+      </w:r>
+    </w:p>
+    <w:p>
+      <w:pPr>
+        <w:spacing w:after="0" w:line="240" w:lineRule="auto"/>
+        <w:ind w:left="360" w:hanging="360"/>
+        <w:rPr>
+          <w:rFonts w:ascii="Times New Roman" w:hAnsi="Times New Roman" w:cs="Times New Roman"/>
+          <w:sz w:val="24"/>
+          <w:szCs w:val="24"/>
+        </w:rPr>
+      </w:pPr>
+    </w:p>
+    <w:p>
+      <w:pPr>
+        <w:spacing w:after="0" w:line="240" w:lineRule="auto"/>
+        <w:ind w:left="360" w:hanging="360"/>
+        <w:rPr>
+          <w:rFonts w:ascii="Times New Roman" w:hAnsi="Times New Roman" w:cs="Times New Roman"/>
+          <w:sz w:val="24"/>
+          <w:szCs w:val="24"/>
+        </w:rPr>
+      </w:pPr>
+      <w:r>
+        <w:rPr>
+          <w:rFonts w:ascii="Times New Roman" w:hAnsi="Times New Roman" w:cs="Times New Roman"/>
+          <w:sz w:val="24"/>
+          <w:szCs w:val="24"/>
+        </w:rPr>
+        <w:t xml:space="preserve">The overall relationship between AET and temperature is fairly positive, with increasing temperature generally followed by increasing AET. As a result, the change in evapotranspiration due to a 6 degrees rise is an increase in evapotranspiration, which results </w:t>
+      </w:r>
+      <w:r>
+        <w:rPr>
+          <w:rFonts w:ascii="Times New Roman" w:hAnsi="Times New Roman" w:cs="Times New Roman"/>
+          <w:sz w:val="24"/>
+          <w:szCs w:val="24"/>
+        </w:rPr>
+        <w:lastRenderedPageBreak/>
+        <w:t>in reduced runoff. Evapotranspiration is predicted to rise, on average, by 158.185 mm/yr. Because precipitation is assumed to remain constant, runoff is predicted to drop by 158.185 mm/yr</w:t>
+      </w:r>
+      <w:r>
+        <w:rPr>
+          <w:rFonts w:ascii="Times New Roman" w:hAnsi="Times New Roman" w:cs="Times New Roman"/>
+          <w:sz w:val="24"/>
+          <w:szCs w:val="24"/>
+        </w:rPr>
+        <w:t xml:space="preserve"> over the whole watershed. Given that this value is the average change in runoff height over the whole watershed, the change in runoff volume can be estimated. This watershed has an area of 3999.19 km^2. Multiplying the runoff height by the watershed area yields a decrease in runoff volume of 0.632612 cubic kilometers, or 512,867 acre-ft.</w:t>
+      </w:r>
+    </w:p>
+    <w:p>
+      <w:pPr>
+        <w:spacing w:after="0" w:line="240" w:lineRule="auto"/>
+        <w:ind w:left="360" w:hanging="360"/>
+        <w:rPr>
+          <w:rFonts w:ascii="Times New Roman" w:hAnsi="Times New Roman" w:cs="Times New Roman"/>
+          <w:sz w:val="24"/>
+          <w:szCs w:val="24"/>
+        </w:rPr>
+      </w:pPr>
+    </w:p>
+    <w:p>
+      <w:pPr>
+        <w:spacing w:after="0" w:line="240" w:lineRule="auto"/>
+        <w:ind w:left="360" w:hanging="360"/>
+        <w:rPr>
+          <w:rFonts w:ascii="Times New Roman" w:hAnsi="Times New Roman" w:cs="Times New Roman"/>
+          <w:sz w:val="24"/>
+          <w:szCs w:val="24"/>
+          <w:u w:val="single"/>
+        </w:rPr>
+      </w:pPr>
+      <w:r>
+        <w:rPr>
+          <w:rFonts w:ascii="Times New Roman" w:hAnsi="Times New Roman" w:cs="Times New Roman"/>
+          <w:sz w:val="24"/>
+          <w:szCs w:val="24"/>
+          <w:u w:val="single"/>
+        </w:rPr>
+        <w:t>Linear regression of evapotranspiration and temperature</w:t>
+      </w:r>
+    </w:p>
+    <w:p>
+      <w:pPr>
+        <w:spacing w:after="0" w:line="240" w:lineRule="auto"/>
+        <w:ind w:left="360" w:hanging="360"/>
+        <w:rPr>
+          <w:rFonts w:ascii="Times New Roman" w:hAnsi="Times New Roman" w:cs="Times New Roman"/>
+          <w:sz w:val="24"/>
+          <w:szCs w:val="24"/>
+        </w:rPr>
+      </w:pPr>
+      <w:r>
+        <w:rPr>
+          <w:rFonts w:ascii="Times New Roman" w:hAnsi="Times New Roman" w:cs="Times New Roman"/>
+          <w:sz w:val="24"/>
+          <w:szCs w:val="24"/>
+        </w:rPr>
+        <w:t>Evapotranspiration = (26.36 mm/C)*temperature + 90.14 mm</w:t>
+      </w:r>
+    </w:p>
+    <w:p>
+      <w:pPr>
+        <w:spacing w:after="0" w:line="240" w:lineRule="auto"/>
+        <w:ind w:left="360" w:hanging="360"/>
+        <w:rPr>
+          <w:rFonts w:ascii="Times New Roman" w:hAnsi="Times New Roman" w:cs="Times New Roman"/>
+          <w:sz w:val="24"/>
+          <w:szCs w:val="24"/>
+        </w:rPr>
+      </w:pPr>
+    </w:p>
+    <w:p>
+      <w:pPr>
+        <w:spacing w:after="0" w:line="240" w:lineRule="auto"/>
+        <w:ind w:left="360" w:hanging="360"/>
+        <w:rPr>
+          <w:rFonts w:ascii="Times New Roman" w:hAnsi="Times New Roman" w:cs="Times New Roman"/>
+          <w:sz w:val="24"/>
+          <w:szCs w:val="24"/>
+          <w:u w:val="single"/>
+        </w:rPr>
+      </w:pPr>
+      <w:r>
+        <w:rPr>
+          <w:rFonts w:ascii="Times New Roman" w:hAnsi="Times New Roman" w:cs="Times New Roman"/>
+          <w:sz w:val="24"/>
+          <w:szCs w:val="24"/>
+          <w:u w:val="single"/>
+        </w:rPr>
+        <w:t>Calculating change in runoff height</w:t>
+      </w:r>
+    </w:p>
+    <w:p>
+      <w:pPr>
+        <w:spacing w:after="0" w:line="240" w:lineRule="auto"/>
+        <w:ind w:left="360" w:hanging="360"/>
+        <w:rPr>
+          <w:rFonts w:ascii="Times New Roman" w:hAnsi="Times New Roman" w:cs="Times New Roman"/>
+          <w:sz w:val="24"/>
+          <w:szCs w:val="24"/>
+        </w:rPr>
+      </w:pPr>
+      <w:r>
+        <w:rPr>
+          <w:rFonts w:ascii="Times New Roman" w:hAnsi="Times New Roman" w:cs="Times New Roman"/>
+          <w:sz w:val="24"/>
+          <w:szCs w:val="24"/>
+        </w:rPr>
+        <w:t>Evapotranspiration (6) = (26.36 mm/C)*6 C + 90.14 mm = 248.33 mm</w:t>
+      </w:r>
+    </w:p>
+    <w:p>
+      <w:pPr>
+        <w:spacing w:after="0" w:line="240" w:lineRule="auto"/>
+        <w:ind w:left="360" w:hanging="360"/>
+        <w:rPr>
+          <w:rFonts w:ascii="Times New Roman" w:hAnsi="Times New Roman" w:cs="Times New Roman"/>
+          <w:sz w:val="24"/>
+          <w:szCs w:val="24"/>
+        </w:rPr>
+      </w:pPr>
+      <w:r>
+        <w:rPr>
+          <w:rFonts w:ascii="Times New Roman" w:hAnsi="Times New Roman" w:cs="Times New Roman"/>
+          <w:sz w:val="24"/>
+          <w:szCs w:val="24"/>
+        </w:rPr>
+        <w:t xml:space="preserve">Evapotranspiration (0) = </w:t>
+      </w:r>
+      <w:r>
+        <w:rPr>
+          <w:rFonts w:ascii="Times New Roman" w:hAnsi="Times New Roman" w:cs="Times New Roman"/>
+          <w:sz w:val="24"/>
+          <w:szCs w:val="24"/>
+        </w:rPr>
+        <w:t>(26.36 mm/C)*</w:t>
+      </w:r>
+      <w:r>
+        <w:rPr>
+          <w:rFonts w:ascii="Times New Roman" w:hAnsi="Times New Roman" w:cs="Times New Roman"/>
+          <w:sz w:val="24"/>
+          <w:szCs w:val="24"/>
+        </w:rPr>
+        <w:t>0</w:t>
+      </w:r>
+      <w:r>
+        <w:rPr>
+          <w:rFonts w:ascii="Times New Roman" w:hAnsi="Times New Roman" w:cs="Times New Roman"/>
+          <w:sz w:val="24"/>
+          <w:szCs w:val="24"/>
+        </w:rPr>
+        <w:t xml:space="preserve"> C + 90.14 mm = </w:t>
+      </w:r>
+      <w:r>
+        <w:rPr>
+          <w:rFonts w:ascii="Times New Roman" w:hAnsi="Times New Roman" w:cs="Times New Roman"/>
+          <w:sz w:val="24"/>
+          <w:szCs w:val="24"/>
+        </w:rPr>
+        <w:t>90.14</w:t>
+      </w:r>
+      <w:r>
+        <w:rPr>
+          <w:rFonts w:ascii="Times New Roman" w:hAnsi="Times New Roman" w:cs="Times New Roman"/>
+          <w:sz w:val="24"/>
+          <w:szCs w:val="24"/>
+        </w:rPr>
+        <w:t xml:space="preserve"> mm</w:t>
+      </w:r>
+    </w:p>
+    <w:p>
+      <w:pPr>
+        <w:spacing w:after="0" w:line="240" w:lineRule="auto"/>
+        <w:ind w:left="360" w:hanging="360"/>
+        <w:rPr>
+          <w:rFonts w:ascii="Times New Roman" w:hAnsi="Times New Roman" w:cs="Times New Roman"/>
+          <w:sz w:val="24"/>
+          <w:szCs w:val="24"/>
+        </w:rPr>
+      </w:pPr>
+      <w:r>
+        <w:rPr>
+          <w:rFonts w:ascii="Times New Roman" w:hAnsi="Times New Roman" w:cs="Times New Roman"/>
+          <w:sz w:val="24"/>
+          <w:szCs w:val="24"/>
+        </w:rPr>
+        <w:t>Change in evapotranspiration = Evapotranspiration (6) – Evapotranspiration (0) = 158.15 mm</w:t>
+      </w:r>
+    </w:p>
+    <w:p>
+      <w:pPr>
+        <w:spacing w:after="0" w:line="240" w:lineRule="auto"/>
+        <w:ind w:left="360" w:hanging="360"/>
+        <w:rPr>
+          <w:rFonts w:ascii="Times New Roman" w:hAnsi="Times New Roman" w:cs="Times New Roman"/>
+          <w:sz w:val="24"/>
+          <w:szCs w:val="24"/>
+        </w:rPr>
+      </w:pPr>
+    </w:p>
+    <w:p>
+      <w:pPr>
+        <w:spacing w:after="0" w:line="240" w:lineRule="auto"/>
+        <w:ind w:left="360" w:hanging="360"/>
+        <w:rPr>
+          <w:rFonts w:ascii="Times New Roman" w:hAnsi="Times New Roman" w:cs="Times New Roman"/>
+          <w:sz w:val="24"/>
+          <w:szCs w:val="24"/>
+        </w:rPr>
+      </w:pPr>
+      <w:r>
+        <w:rPr>
+          <w:rFonts w:ascii="Times New Roman" w:hAnsi="Times New Roman" w:cs="Times New Roman"/>
+          <w:sz w:val="24"/>
+          <w:szCs w:val="24"/>
+        </w:rPr>
+        <w:t>Because precipitation remains constant, the change in evapotranspiration is equal to the change in runoff. Therefore, runoff will decrease by 158.15 mm.</w:t>
+      </w:r>
+    </w:p>
+    <w:p>
+      <w:pPr>
+        <w:spacing w:after="0" w:line="240" w:lineRule="auto"/>
+        <w:ind w:left="360" w:hanging="360"/>
+        <w:rPr>
+          <w:rFonts w:ascii="Times New Roman" w:hAnsi="Times New Roman" w:cs="Times New Roman"/>
+          <w:sz w:val="24"/>
+          <w:szCs w:val="24"/>
+        </w:rPr>
+      </w:pPr>
+    </w:p>
+    <w:p>
+      <w:pPr>
+        <w:spacing w:after="0" w:line="240" w:lineRule="auto"/>
+        <w:ind w:left="360" w:hanging="360"/>
+        <w:rPr>
+          <w:rFonts w:ascii="Times New Roman" w:hAnsi="Times New Roman" w:cs="Times New Roman"/>
+          <w:sz w:val="24"/>
+          <w:szCs w:val="24"/>
+          <w:u w:val="single"/>
+        </w:rPr>
+      </w:pPr>
+      <w:r>
+        <w:rPr>
+          <w:rFonts w:ascii="Times New Roman" w:hAnsi="Times New Roman" w:cs="Times New Roman"/>
+          <w:sz w:val="24"/>
+          <w:szCs w:val="24"/>
+          <w:u w:val="single"/>
+        </w:rPr>
+        <w:t>Calculating change in runoff volume</w:t>
+      </w:r>
+    </w:p>
+    <w:p>
+      <w:pPr>
+        <w:spacing w:after="0" w:line="240" w:lineRule="auto"/>
+        <w:ind w:left="360" w:hanging="360"/>
+        <w:rPr>
+          <w:rFonts w:ascii="Times New Roman" w:hAnsi="Times New Roman" w:cs="Times New Roman"/>
+          <w:sz w:val="24"/>
+          <w:szCs w:val="24"/>
+        </w:rPr>
+      </w:pPr>
+      <w:r>
+        <w:rPr>
+          <w:rFonts w:ascii="Times New Roman" w:hAnsi="Times New Roman" w:cs="Times New Roman"/>
+          <w:sz w:val="24"/>
+          <w:szCs w:val="24"/>
+        </w:rPr>
+        <w:t xml:space="preserve">158.185 mm * 3999.19 km * (1 km/1,000,000 mm) = </w:t>
+      </w:r>
+      <w:r>
+        <w:rPr>
+          <w:rFonts w:ascii="Times New Roman" w:hAnsi="Times New Roman" w:cs="Times New Roman"/>
+          <w:sz w:val="24"/>
+          <w:szCs w:val="24"/>
+        </w:rPr>
+        <w:t>0.632612 cubic kilometers</w:t>
+      </w:r>
+    </w:p>
+    <w:p>
+      <w:pPr>
+        <w:spacing w:after="0" w:line="240" w:lineRule="auto"/>
+        <w:ind w:left="360" w:hanging="360"/>
+        <w:rPr>
+          <w:rFonts w:ascii="Times New Roman" w:hAnsi="Times New Roman" w:cs="Times New Roman"/>
+          <w:sz w:val="24"/>
+          <w:szCs w:val="24"/>
+        </w:rPr>
+      </w:pPr>
+      <w:r>
+        <w:rPr>
+          <w:rFonts w:ascii="Times New Roman" w:hAnsi="Times New Roman" w:cs="Times New Roman"/>
+          <w:sz w:val="24"/>
+          <w:szCs w:val="24"/>
+        </w:rPr>
+        <w:t>0.632612 km^3 * (1000^3 m^3/1 km^3) * (1 acre/4046.86 m^2) * (1 ft/0.3048 m) = 512.867 acre-ft</w:t>
       </w:r>
     </w:p>
     <w:sectPr>
@@ -1703,7 +3496,7 @@
 </file>
 
 <file path=word/numbering.xml><?xml version="1.0" encoding="utf-8"?>
-<w:numbering xmlns:wpc="http://schemas.microsoft.com/office/word/2010/wordprocessingCanvas" xmlns:cx="http://schemas.microsoft.com/office/drawing/2014/chartex" xmlns:cx1="http://schemas.microsoft.com/office/drawing/2015/9/8/chartex" xmlns:cx2="http://schemas.microsoft.com/office/drawing/2015/10/21/chartex" xmlns:cx3="http://schemas.microsoft.com/office/drawing/2016/5/9/chartex" xmlns:cx4="http://schemas.microsoft.com/office/drawing/2016/5/10/chartex" xmlns:cx5="http://schemas.microsoft.com/office/drawing/2016/5/11/chartex" xmlns:cx6="http://schemas.microsoft.com/office/drawing/2016/5/12/chartex" xmlns:cx7="http://schemas.microsoft.com/office/drawing/2016/5/13/chartex" xmlns:cx8="http://schemas.microsoft.com/office/drawing/2016/5/14/chartex" xmlns:mc="http://schemas.openxmlformats.org/markup-compatibility/2006" xmlns:aink="http://schemas.microsoft.com/office/drawing/2016/ink" xmlns:am3d="http://schemas.microsoft.com/office/drawing/2017/model3d" xmlns:o="urn:schemas-microsoft-com:office:office" xmlns:r="http://schemas.openxmlformats.org/officeDocument/2006/relationships" xmlns:m="http://schemas.openxmlformats.org/officeDocument/2006/math" xmlns:v="urn:schemas-microsoft-com:vml" xmlns:wp14="http://schemas.microsoft.com/office/word/2010/wordprocessingDrawing" xmlns:wp="http://schemas.openxmlformats.org/drawingml/2006/wordprocessingDrawing" xmlns:w10="urn:schemas-microsoft-com:office:word" xmlns:w="http://schemas.openxmlformats.org/wordprocessingml/2006/main" xmlns:w14="http://schemas.microsoft.com/office/word/2010/wordml" xmlns:w15="http://schemas.microsoft.com/office/word/2012/wordml" xmlns:w16cid="http://schemas.microsoft.com/office/word/2016/wordml/cid" xmlns:w16se="http://schemas.microsoft.com/office/word/2015/wordml/symex" xmlns:wpg="http://schemas.microsoft.com/office/word/2010/wordprocessingGroup" xmlns:wpi="http://schemas.microsoft.com/office/word/2010/wordprocessingInk" xmlns:wne="http://schemas.microsoft.com/office/word/2006/wordml" xmlns:wps="http://schemas.microsoft.com/office/word/2010/wordprocessingShape" mc:Ignorable="w14 w15 w16se w16cid wp14">
+<w:numbering xmlns:wpc="http://schemas.microsoft.com/office/word/2010/wordprocessingCanvas" xmlns:cx="http://schemas.microsoft.com/office/drawing/2014/chartex" xmlns:cx1="http://schemas.microsoft.com/office/drawing/2015/9/8/chartex" xmlns:cx2="http://schemas.microsoft.com/office/drawing/2015/10/21/chartex" xmlns:cx3="http://schemas.microsoft.com/office/drawing/2016/5/9/chartex" xmlns:cx4="http://schemas.microsoft.com/office/drawing/2016/5/10/chartex" xmlns:cx5="http://schemas.microsoft.com/office/drawing/2016/5/11/chartex" xmlns:cx6="http://schemas.microsoft.com/office/drawing/2016/5/12/chartex" xmlns:cx7="http://schemas.microsoft.com/office/drawing/2016/5/13/chartex" xmlns:cx8="http://schemas.microsoft.com/office/drawing/2016/5/14/chartex" xmlns:mc="http://schemas.openxmlformats.org/markup-compatibility/2006" xmlns:aink="http://schemas.microsoft.com/office/drawing/2016/ink" xmlns:am3d="http://schemas.microsoft.com/office/drawing/2017/model3d" xmlns:o="urn:schemas-microsoft-com:office:office" xmlns:r="http://schemas.openxmlformats.org/officeDocument/2006/relationships" xmlns:m="http://schemas.openxmlformats.org/officeDocument/2006/math" xmlns:v="urn:schemas-microsoft-com:vml" xmlns:wp14="http://schemas.microsoft.com/office/word/2010/wordprocessingDrawing" xmlns:wp="http://schemas.openxmlformats.org/drawingml/2006/wordprocessingDrawing" xmlns:w10="urn:schemas-microsoft-com:office:word" xmlns:w="http://schemas.openxmlformats.org/wordprocessingml/2006/main" xmlns:w14="http://schemas.microsoft.com/office/word/2010/wordml" xmlns:w15="http://schemas.microsoft.com/office/word/2012/wordml" xmlns:w16cex="http://schemas.microsoft.com/office/word/2018/wordml/cex" xmlns:w16cid="http://schemas.microsoft.com/office/word/2016/wordml/cid" xmlns:w16="http://schemas.microsoft.com/office/word/2018/wordml" xmlns:w16se="http://schemas.microsoft.com/office/word/2015/wordml/symex" xmlns:wpg="http://schemas.microsoft.com/office/word/2010/wordprocessingGroup" xmlns:wpi="http://schemas.microsoft.com/office/word/2010/wordprocessingInk" xmlns:wne="http://schemas.microsoft.com/office/word/2006/wordml" xmlns:wps="http://schemas.microsoft.com/office/word/2010/wordprocessingShape" mc:Ignorable="w14 w15 w16se w16cid w16 w16cex wp14">
   <w:abstractNum w:abstractNumId="0" w15:restartNumberingAfterBreak="0">
     <w:nsid w:val="1D975EEE"/>
     <w:multiLevelType w:val="hybridMultilevel"/>
@@ -1892,7 +3685,7 @@
 </file>
 
 <file path=word/styles.xml><?xml version="1.0" encoding="utf-8"?>
-<w:styles xmlns:mc="http://schemas.openxmlformats.org/markup-compatibility/2006" xmlns:r="http://schemas.openxmlformats.org/officeDocument/2006/relationships" xmlns:w="http://schemas.openxmlformats.org/wordprocessingml/2006/main" xmlns:w14="http://schemas.microsoft.com/office/word/2010/wordml" xmlns:w15="http://schemas.microsoft.com/office/word/2012/wordml" xmlns:w16cid="http://schemas.microsoft.com/office/word/2016/wordml/cid" xmlns:w16se="http://schemas.microsoft.com/office/word/2015/wordml/symex" mc:Ignorable="w14 w15 w16se w16cid">
+<w:styles xmlns:mc="http://schemas.openxmlformats.org/markup-compatibility/2006" xmlns:r="http://schemas.openxmlformats.org/officeDocument/2006/relationships" xmlns:w="http://schemas.openxmlformats.org/wordprocessingml/2006/main" xmlns:w14="http://schemas.microsoft.com/office/word/2010/wordml" xmlns:w15="http://schemas.microsoft.com/office/word/2012/wordml" xmlns:w16cex="http://schemas.microsoft.com/office/word/2018/wordml/cex" xmlns:w16cid="http://schemas.microsoft.com/office/word/2016/wordml/cid" xmlns:w16="http://schemas.microsoft.com/office/word/2018/wordml" xmlns:w16se="http://schemas.microsoft.com/office/word/2015/wordml/symex" mc:Ignorable="w14 w15 w16se w16cid w16 w16cex">
   <w:docDefaults>
     <w:rPrDefault>
       <w:rPr>
@@ -1908,7 +3701,7 @@
       </w:pPr>
     </w:pPrDefault>
   </w:docDefaults>
-  <w:latentStyles w:defLockedState="0" w:defUIPriority="99" w:defSemiHidden="0" w:defUnhideWhenUsed="0" w:defQFormat="0" w:count="375">
+  <w:latentStyles w:defLockedState="0" w:defUIPriority="99" w:defSemiHidden="0" w:defUnhideWhenUsed="0" w:defQFormat="0" w:count="376">
     <w:lsdException w:name="Normal" w:uiPriority="0" w:qFormat="1"/>
     <w:lsdException w:name="heading 1" w:uiPriority="9" w:qFormat="1"/>
     <w:lsdException w:name="heading 2" w:semiHidden="1" w:uiPriority="9" w:unhideWhenUsed="1" w:qFormat="1"/>
@@ -2014,7 +3807,6 @@
     <w:lsdException w:name="HTML Sample" w:semiHidden="1" w:unhideWhenUsed="1"/>
     <w:lsdException w:name="HTML Typewriter" w:semiHidden="1" w:unhideWhenUsed="1"/>
     <w:lsdException w:name="HTML Variable" w:semiHidden="1" w:unhideWhenUsed="1"/>
-    <w:lsdException w:name="Normal Table" w:semiHidden="1" w:unhideWhenUsed="1"/>
     <w:lsdException w:name="annotation subject" w:semiHidden="1" w:unhideWhenUsed="1"/>
     <w:lsdException w:name="No List" w:semiHidden="1" w:unhideWhenUsed="1"/>
     <w:lsdException w:name="Outline List 1" w:semiHidden="1" w:unhideWhenUsed="1"/>
@@ -2061,10 +3853,8 @@
     <w:lsdException w:name="Table Subtle 2" w:semiHidden="1" w:unhideWhenUsed="1"/>
     <w:lsdException w:name="Table Web 1" w:semiHidden="1" w:unhideWhenUsed="1"/>
     <w:lsdException w:name="Table Web 2" w:semiHidden="1" w:unhideWhenUsed="1"/>
-    <w:lsdException w:name="Table Web 3" w:semiHidden="1" w:unhideWhenUsed="1"/>
     <w:lsdException w:name="Balloon Text" w:semiHidden="1" w:unhideWhenUsed="1"/>
-    <w:lsdException w:name="Table Grid" w:semiHidden="1" w:uiPriority="59" w:unhideWhenUsed="1"/>
-    <w:lsdException w:name="Table Theme" w:semiHidden="1" w:unhideWhenUsed="1"/>
+    <w:lsdException w:name="Table Grid" w:uiPriority="59"/>
     <w:lsdException w:name="Placeholder Text" w:semiHidden="1"/>
     <w:lsdException w:name="No Spacing" w:uiPriority="1" w:qFormat="1"/>
     <w:lsdException w:name="Light Shading" w:uiPriority="60"/>
@@ -2284,6 +4074,7 @@
     <w:lsdException w:name="Smart Hyperlink" w:semiHidden="1" w:unhideWhenUsed="1"/>
     <w:lsdException w:name="Hashtag" w:semiHidden="1" w:unhideWhenUsed="1"/>
     <w:lsdException w:name="Unresolved Mention" w:semiHidden="1" w:unhideWhenUsed="1"/>
+    <w:lsdException w:name="Smart Link" w:semiHidden="1" w:unhideWhenUsed="1"/>
   </w:latentStyles>
   <w:style w:type="paragraph" w:default="1" w:styleId="Normal">
     <w:name w:val="Normal"/>

</xml_diff>